<commit_message>
modified and update some information
</commit_message>
<xml_diff>
--- a/exam/BarGraph__And_Essay_Format (1).docx
+++ b/exam/BarGraph__And_Essay_Format (1).docx
@@ -4,7 +4,15 @@
   <w:body>
     <w:p>
       <w:r>
-        <w:t xml:space="preserve">Source URL : </w:t>
+        <w:t xml:space="preserve">Source </w:t>
+      </w:r>
+      <w:proofErr w:type="gramStart"/>
+      <w:r>
+        <w:t>URL :</w:t>
+      </w:r>
+      <w:proofErr w:type="gramEnd"/>
+      <w:r>
+        <w:t xml:space="preserve"> </w:t>
       </w:r>
       <w:hyperlink r:id="rId7" w:history="1">
         <w:r>
@@ -203,10 +211,7 @@
     </w:p>
     <w:p>
       <w:r>
-        <w:t xml:space="preserve">1. </w:t>
-      </w:r>
-      <w:r>
-        <w:t>Introduction</w:t>
+        <w:t>1. Introduction</w:t>
       </w:r>
     </w:p>
     <w:p>
@@ -248,7 +253,15 @@
         </w:numPr>
       </w:pPr>
       <w:r>
-        <w:t>It's a black-and-white/coloured photo.</w:t>
+        <w:t>It's a black-and-white/</w:t>
+      </w:r>
+      <w:proofErr w:type="spellStart"/>
+      <w:r>
+        <w:t>coloured</w:t>
+      </w:r>
+      <w:proofErr w:type="spellEnd"/>
+      <w:r>
+        <w:t xml:space="preserve"> photo.</w:t>
       </w:r>
     </w:p>
     <w:p>
@@ -289,7 +302,15 @@
         </w:numPr>
       </w:pPr>
       <w:r>
-        <w:t>In the middle/centre there are ...</w:t>
+        <w:t>In the middle/</w:t>
+      </w:r>
+      <w:proofErr w:type="spellStart"/>
+      <w:r>
+        <w:t>centre</w:t>
+      </w:r>
+      <w:proofErr w:type="spellEnd"/>
+      <w:r>
+        <w:t xml:space="preserve"> there are ...</w:t>
       </w:r>
     </w:p>
     <w:p>
@@ -349,19 +370,8 @@
       <w:pPr>
         <w:ind w:left="720"/>
       </w:pPr>
-      <w:bookmarkStart w:id="0" w:name="_GoBack"/>
-      <w:bookmarkEnd w:id="0"/>
-      <w:r>
-        <w:t xml:space="preserve">Here you </w:t>
-      </w:r>
-      <w:r>
-        <w:t>describe</w:t>
-      </w:r>
-      <w:r>
-        <w:t xml:space="preserve"> the persons in the picture or you say what is happening just now. Use the</w:t>
-      </w:r>
-      <w:r>
-        <w:t> </w:t>
+      <w:r>
+        <w:t>Here you describe the persons in the picture or you say what is happening just now. Use the </w:t>
       </w:r>
       <w:hyperlink r:id="rId10" w:history="1">
         <w:r>
@@ -1229,16 +1239,16 @@
       <w:r>
         <w:t xml:space="preserve">The discussion on --------------- is debatable one and each side has its logical arguments. </w:t>
       </w:r>
-      <w:commentRangeStart w:id="1"/>
+      <w:commentRangeStart w:id="0"/>
       <w:r>
         <w:t xml:space="preserve">I believe that computer technology has more negative results on the society then positive. </w:t>
       </w:r>
-      <w:commentRangeEnd w:id="1"/>
+      <w:commentRangeEnd w:id="0"/>
       <w:r>
         <w:rPr>
           <w:rStyle w:val="CommentReference"/>
         </w:rPr>
-        <w:commentReference w:id="1"/>
+        <w:commentReference w:id="0"/>
       </w:r>
     </w:p>
     <w:p>
@@ -1498,8 +1508,588 @@
         <w:t>ty more dependent and less productive.</w:t>
       </w:r>
     </w:p>
-    <w:p>
-      <w:r>
+    <w:p/>
+    <w:p>
+      <w:r>
+        <w:t>The Argument essay - states the writer's opinion at the beginning (th</w:t>
+      </w:r>
+      <w:r>
+        <w:t>e</w:t>
+      </w:r>
+      <w:r>
+        <w:t>sis) and supports it with evidence.</w:t>
+      </w:r>
+    </w:p>
+    <w:p>
+      <w:r>
+        <w:t>Discussion Essay - analyzes the opinions of others and gives the writer's at the end.</w:t>
+      </w:r>
+    </w:p>
+    <w:tbl>
+      <w:tblPr>
+        <w:tblStyle w:val="TableGrid"/>
+        <w:tblW w:w="0" w:type="auto"/>
+        <w:tblLook w:val="04A0" w:firstRow="1" w:lastRow="0" w:firstColumn="1" w:lastColumn="0" w:noHBand="0" w:noVBand="1"/>
+      </w:tblPr>
+      <w:tblGrid>
+        <w:gridCol w:w="4675"/>
+        <w:gridCol w:w="4675"/>
+      </w:tblGrid>
+      <w:tr>
+        <w:tc>
+          <w:tcPr>
+            <w:tcW w:w="4675" w:type="dxa"/>
+          </w:tcPr>
+          <w:p>
+            <w:r>
+              <w:t>Discussion Essay – four paragraphs</w:t>
+            </w:r>
+          </w:p>
+        </w:tc>
+        <w:tc>
+          <w:tcPr>
+            <w:tcW w:w="4675" w:type="dxa"/>
+          </w:tcPr>
+          <w:p>
+            <w:r>
+              <w:t>Argumentative Essay</w:t>
+            </w:r>
+          </w:p>
+        </w:tc>
+      </w:tr>
+      <w:tr>
+        <w:tc>
+          <w:tcPr>
+            <w:tcW w:w="4675" w:type="dxa"/>
+          </w:tcPr>
+          <w:p>
+            <w:r>
+              <w:t>Introduction</w:t>
+            </w:r>
+          </w:p>
+          <w:p>
+            <w:pPr>
+              <w:pStyle w:val="ListParagraph"/>
+              <w:numPr>
+                <w:ilvl w:val="0"/>
+                <w:numId w:val="17"/>
+              </w:numPr>
+            </w:pPr>
+            <w:r>
+              <w:t xml:space="preserve">Background statement </w:t>
+            </w:r>
+          </w:p>
+          <w:p>
+            <w:pPr>
+              <w:pStyle w:val="ListParagraph"/>
+              <w:numPr>
+                <w:ilvl w:val="0"/>
+                <w:numId w:val="17"/>
+              </w:numPr>
+            </w:pPr>
+            <w:r>
+              <w:t>Detailed background statement</w:t>
+            </w:r>
+          </w:p>
+          <w:p>
+            <w:pPr>
+              <w:pStyle w:val="ListParagraph"/>
+              <w:numPr>
+                <w:ilvl w:val="0"/>
+                <w:numId w:val="17"/>
+              </w:numPr>
+            </w:pPr>
+            <w:r>
+              <w:t>The POV on the topic that will be analyze</w:t>
+            </w:r>
+          </w:p>
+          <w:p>
+            <w:pPr>
+              <w:pStyle w:val="ListParagraph"/>
+              <w:numPr>
+                <w:ilvl w:val="0"/>
+                <w:numId w:val="17"/>
+              </w:numPr>
+            </w:pPr>
+            <w:r>
+              <w:t>Outline (the order will discuss these POV in)</w:t>
+            </w:r>
+          </w:p>
+        </w:tc>
+        <w:tc>
+          <w:tcPr>
+            <w:tcW w:w="4675" w:type="dxa"/>
+          </w:tcPr>
+          <w:p>
+            <w:r>
+              <w:t>Introduction</w:t>
+            </w:r>
+          </w:p>
+          <w:p>
+            <w:pPr>
+              <w:pStyle w:val="ListParagraph"/>
+              <w:numPr>
+                <w:ilvl w:val="0"/>
+                <w:numId w:val="17"/>
+              </w:numPr>
+            </w:pPr>
+            <w:r>
+              <w:t>Background</w:t>
+            </w:r>
+            <w:r>
+              <w:t xml:space="preserve"> statement </w:t>
+            </w:r>
+          </w:p>
+          <w:p>
+            <w:pPr>
+              <w:pStyle w:val="ListParagraph"/>
+              <w:numPr>
+                <w:ilvl w:val="0"/>
+                <w:numId w:val="17"/>
+              </w:numPr>
+            </w:pPr>
+            <w:r>
+              <w:t>Detailed background statement</w:t>
+            </w:r>
+          </w:p>
+          <w:p>
+            <w:pPr>
+              <w:pStyle w:val="ListParagraph"/>
+              <w:numPr>
+                <w:ilvl w:val="0"/>
+                <w:numId w:val="17"/>
+              </w:numPr>
+            </w:pPr>
+            <w:r>
+              <w:t>Thesis statement (what we are trying to prove)</w:t>
+            </w:r>
+            <w:r>
+              <w:t xml:space="preserve"> </w:t>
+            </w:r>
+            <w:proofErr w:type="spellStart"/>
+            <w:r>
+              <w:t>i.e</w:t>
+            </w:r>
+            <w:proofErr w:type="spellEnd"/>
+            <w:r>
+              <w:t xml:space="preserve"> </w:t>
+            </w:r>
+            <w:r>
+              <w:rPr>
+                <w:i/>
+              </w:rPr>
+              <w:t>Dubai is the most expensive city in the planet</w:t>
+            </w:r>
+          </w:p>
+          <w:p>
+            <w:pPr>
+              <w:pStyle w:val="ListParagraph"/>
+              <w:numPr>
+                <w:ilvl w:val="0"/>
+                <w:numId w:val="17"/>
+              </w:numPr>
+            </w:pPr>
+            <w:r>
+              <w:t xml:space="preserve">Outline -&gt; </w:t>
+            </w:r>
+            <w:r>
+              <w:t>what T</w:t>
+            </w:r>
+            <w:r>
+              <w:t>opic we speak about the SP1</w:t>
+            </w:r>
+            <w:r>
+              <w:t xml:space="preserve"> &amp; SP2</w:t>
+            </w:r>
+          </w:p>
+        </w:tc>
+      </w:tr>
+      <w:tr>
+        <w:tc>
+          <w:tcPr>
+            <w:tcW w:w="4675" w:type="dxa"/>
+          </w:tcPr>
+          <w:p>
+            <w:r>
+              <w:t>First supporting paragraph</w:t>
+            </w:r>
+          </w:p>
+          <w:p>
+            <w:pPr>
+              <w:pStyle w:val="ListParagraph"/>
+              <w:numPr>
+                <w:ilvl w:val="0"/>
+                <w:numId w:val="16"/>
+              </w:numPr>
+            </w:pPr>
+            <w:r>
+              <w:t>It is believe by some</w:t>
+            </w:r>
+          </w:p>
+          <w:p>
+            <w:pPr>
+              <w:pStyle w:val="ListParagraph"/>
+              <w:numPr>
+                <w:ilvl w:val="0"/>
+                <w:numId w:val="16"/>
+              </w:numPr>
+            </w:pPr>
+            <w:r>
+              <w:t>Example that supports POV 1</w:t>
+            </w:r>
+          </w:p>
+          <w:p>
+            <w:pPr>
+              <w:pStyle w:val="ListParagraph"/>
+              <w:numPr>
+                <w:ilvl w:val="0"/>
+                <w:numId w:val="16"/>
+              </w:numPr>
+            </w:pPr>
+            <w:r>
+              <w:t>Discussion statement – link the example to the POV 1</w:t>
+            </w:r>
+          </w:p>
+          <w:p>
+            <w:pPr>
+              <w:pStyle w:val="ListParagraph"/>
+              <w:numPr>
+                <w:ilvl w:val="0"/>
+                <w:numId w:val="16"/>
+              </w:numPr>
+            </w:pPr>
+            <w:r>
+              <w:t>Supportive statement those who agree with POV 1 ( As I understand some people are supporting)</w:t>
+            </w:r>
+          </w:p>
+        </w:tc>
+        <w:tc>
+          <w:tcPr>
+            <w:tcW w:w="4675" w:type="dxa"/>
+          </w:tcPr>
+          <w:p>
+            <w:r>
+              <w:t>First supporting paragraph</w:t>
+            </w:r>
+            <w:r>
+              <w:t xml:space="preserve"> (SP1)</w:t>
+            </w:r>
+          </w:p>
+          <w:p>
+            <w:pPr>
+              <w:pStyle w:val="ListParagraph"/>
+              <w:numPr>
+                <w:ilvl w:val="0"/>
+                <w:numId w:val="18"/>
+              </w:numPr>
+            </w:pPr>
+            <w:r>
+              <w:t>Topic subject that supports our thesis.</w:t>
+            </w:r>
+          </w:p>
+          <w:p>
+            <w:pPr>
+              <w:pStyle w:val="ListParagraph"/>
+              <w:numPr>
+                <w:ilvl w:val="0"/>
+                <w:numId w:val="18"/>
+              </w:numPr>
+            </w:pPr>
+            <w:r>
+              <w:t>Example – must be true in real life.</w:t>
+            </w:r>
+            <w:r>
+              <w:t xml:space="preserve"> Evidence the topic that basically support the Topic 1</w:t>
+            </w:r>
+          </w:p>
+          <w:p>
+            <w:pPr>
+              <w:pStyle w:val="ListParagraph"/>
+              <w:numPr>
+                <w:ilvl w:val="0"/>
+                <w:numId w:val="18"/>
+              </w:numPr>
+            </w:pPr>
+            <w:r>
+              <w:t xml:space="preserve">Discussion – link the example to the topic </w:t>
+            </w:r>
+          </w:p>
+          <w:p>
+            <w:pPr>
+              <w:pStyle w:val="ListParagraph"/>
+              <w:numPr>
+                <w:ilvl w:val="0"/>
+                <w:numId w:val="18"/>
+              </w:numPr>
+            </w:pPr>
+            <w:r>
+              <w:t>Conclusion – link the topic to the thesis.</w:t>
+            </w:r>
+          </w:p>
+        </w:tc>
+      </w:tr>
+      <w:tr>
+        <w:tc>
+          <w:tcPr>
+            <w:tcW w:w="4675" w:type="dxa"/>
+          </w:tcPr>
+          <w:p>
+            <w:r>
+              <w:lastRenderedPageBreak/>
+              <w:t>Second supporting paragraph</w:t>
+            </w:r>
+          </w:p>
+          <w:p>
+            <w:pPr>
+              <w:pStyle w:val="ListParagraph"/>
+              <w:numPr>
+                <w:ilvl w:val="0"/>
+                <w:numId w:val="16"/>
+              </w:numPr>
+            </w:pPr>
+            <w:r>
+              <w:t>Statement of POV 2</w:t>
+            </w:r>
+          </w:p>
+          <w:p>
+            <w:pPr>
+              <w:pStyle w:val="ListParagraph"/>
+              <w:numPr>
+                <w:ilvl w:val="0"/>
+                <w:numId w:val="16"/>
+              </w:numPr>
+            </w:pPr>
+            <w:r>
+              <w:t>Example that supports POV 2</w:t>
+            </w:r>
+          </w:p>
+          <w:p>
+            <w:pPr>
+              <w:pStyle w:val="ListParagraph"/>
+              <w:numPr>
+                <w:ilvl w:val="0"/>
+                <w:numId w:val="16"/>
+              </w:numPr>
+            </w:pPr>
+            <w:r>
+              <w:t>Discussion statement – link the example to the POV 2</w:t>
+            </w:r>
+          </w:p>
+          <w:p>
+            <w:pPr>
+              <w:pStyle w:val="ListParagraph"/>
+              <w:numPr>
+                <w:ilvl w:val="0"/>
+                <w:numId w:val="16"/>
+              </w:numPr>
+            </w:pPr>
+            <w:r>
+              <w:t>Supportive statement those who agree with POV 2 ( we understand why some people supporting this POV 2)</w:t>
+            </w:r>
+          </w:p>
+          <w:p/>
+        </w:tc>
+        <w:tc>
+          <w:tcPr>
+            <w:tcW w:w="4675" w:type="dxa"/>
+          </w:tcPr>
+          <w:p>
+            <w:r>
+              <w:t>Second supporting paragraph</w:t>
+            </w:r>
+            <w:r>
+              <w:t>(SP2)</w:t>
+            </w:r>
+          </w:p>
+          <w:p>
+            <w:pPr>
+              <w:pStyle w:val="ListParagraph"/>
+              <w:numPr>
+                <w:ilvl w:val="0"/>
+                <w:numId w:val="18"/>
+              </w:numPr>
+            </w:pPr>
+            <w:r>
+              <w:t xml:space="preserve">Topic </w:t>
+            </w:r>
+          </w:p>
+          <w:p>
+            <w:pPr>
+              <w:pStyle w:val="ListParagraph"/>
+              <w:numPr>
+                <w:ilvl w:val="0"/>
+                <w:numId w:val="18"/>
+              </w:numPr>
+            </w:pPr>
+            <w:r>
+              <w:t xml:space="preserve">Example </w:t>
+            </w:r>
+          </w:p>
+          <w:p>
+            <w:pPr>
+              <w:pStyle w:val="ListParagraph"/>
+              <w:numPr>
+                <w:ilvl w:val="0"/>
+                <w:numId w:val="18"/>
+              </w:numPr>
+            </w:pPr>
+            <w:r>
+              <w:t xml:space="preserve">Discussion </w:t>
+            </w:r>
+          </w:p>
+          <w:p>
+            <w:pPr>
+              <w:pStyle w:val="ListParagraph"/>
+              <w:numPr>
+                <w:ilvl w:val="0"/>
+                <w:numId w:val="18"/>
+              </w:numPr>
+            </w:pPr>
+            <w:r>
+              <w:t>Conclusion</w:t>
+            </w:r>
+          </w:p>
+        </w:tc>
+      </w:tr>
+      <w:tr>
+        <w:tc>
+          <w:tcPr>
+            <w:tcW w:w="4675" w:type="dxa"/>
+          </w:tcPr>
+          <w:p>
+            <w:r>
+              <w:t>Concluding paragraph</w:t>
+            </w:r>
+          </w:p>
+          <w:p>
+            <w:pPr>
+              <w:pStyle w:val="ListParagraph"/>
+              <w:numPr>
+                <w:ilvl w:val="0"/>
+                <w:numId w:val="16"/>
+              </w:numPr>
+            </w:pPr>
+            <w:r>
+              <w:t xml:space="preserve">summary of POV analyzed </w:t>
+            </w:r>
+          </w:p>
+          <w:p>
+            <w:pPr>
+              <w:pStyle w:val="ListParagraph"/>
+              <w:numPr>
+                <w:ilvl w:val="0"/>
+                <w:numId w:val="16"/>
+              </w:numPr>
+            </w:pPr>
+            <w:r>
+              <w:t>statement of our POV</w:t>
+            </w:r>
+          </w:p>
+          <w:p>
+            <w:pPr>
+              <w:pStyle w:val="ListParagraph"/>
+              <w:numPr>
+                <w:ilvl w:val="0"/>
+                <w:numId w:val="16"/>
+              </w:numPr>
+            </w:pPr>
+            <w:r>
+              <w:t>prediction or recommendations</w:t>
+            </w:r>
+          </w:p>
+          <w:p/>
+        </w:tc>
+        <w:tc>
+          <w:tcPr>
+            <w:tcW w:w="4675" w:type="dxa"/>
+          </w:tcPr>
+          <w:p>
+            <w:r>
+              <w:t>Concluding paragraph</w:t>
+            </w:r>
+            <w:r>
+              <w:t xml:space="preserve"> – </w:t>
+            </w:r>
+            <w:r>
+              <w:rPr>
+                <w:sz w:val="18"/>
+              </w:rPr>
+              <w:t>one or two sentences required</w:t>
+            </w:r>
+          </w:p>
+          <w:p>
+            <w:pPr>
+              <w:pStyle w:val="ListParagraph"/>
+              <w:numPr>
+                <w:ilvl w:val="0"/>
+                <w:numId w:val="19"/>
+              </w:numPr>
+            </w:pPr>
+            <w:r>
+              <w:t>Summary – retelling the two supporting topic briefly.</w:t>
+            </w:r>
+          </w:p>
+          <w:p>
+            <w:pPr>
+              <w:pStyle w:val="ListParagraph"/>
+              <w:numPr>
+                <w:ilvl w:val="0"/>
+                <w:numId w:val="19"/>
+              </w:numPr>
+            </w:pPr>
+            <w:r>
+              <w:t>Restatement of the thesis -  saying the thesis in different words</w:t>
+            </w:r>
+          </w:p>
+          <w:p>
+            <w:pPr>
+              <w:pStyle w:val="ListParagraph"/>
+              <w:numPr>
+                <w:ilvl w:val="0"/>
+                <w:numId w:val="19"/>
+              </w:numPr>
+            </w:pPr>
+            <w:r>
+              <w:t xml:space="preserve">Predication or recommendation </w:t>
+            </w:r>
+          </w:p>
+        </w:tc>
+      </w:tr>
+      <w:tr>
+        <w:tc>
+          <w:tcPr>
+            <w:tcW w:w="4675" w:type="dxa"/>
+          </w:tcPr>
+          <w:p>
+            <w:pPr>
+              <w:rPr>
+                <w:i/>
+              </w:rPr>
+            </w:pPr>
+            <w:r>
+              <w:rPr>
+                <w:i/>
+              </w:rPr>
+              <w:t>Where : POV = point of view</w:t>
+            </w:r>
+          </w:p>
+        </w:tc>
+        <w:tc>
+          <w:tcPr>
+            <w:tcW w:w="4675" w:type="dxa"/>
+          </w:tcPr>
+          <w:p/>
+        </w:tc>
+      </w:tr>
+    </w:tbl>
+    <w:p>
+      <w:r>
+        <w:br w:type="page"/>
+      </w:r>
+    </w:p>
+    <w:p>
+      <w:r>
+        <w:lastRenderedPageBreak/>
         <w:t xml:space="preserve">References: </w:t>
       </w:r>
     </w:p>
@@ -1541,7 +2131,29 @@
           <w:szCs w:val="20"/>
           <w:shd w:val="clear" w:color="auto" w:fill="FFFFFF"/>
         </w:rPr>
-        <w:t>Free IELTS Ebook:</w:t>
+        <w:t xml:space="preserve">Free IELTS </w:t>
+      </w:r>
+      <w:proofErr w:type="spellStart"/>
+      <w:r>
+        <w:rPr>
+          <w:rFonts w:ascii="Arial" w:hAnsi="Arial" w:cs="Arial"/>
+          <w:color w:val="333333"/>
+          <w:sz w:val="20"/>
+          <w:szCs w:val="20"/>
+          <w:shd w:val="clear" w:color="auto" w:fill="FFFFFF"/>
+        </w:rPr>
+        <w:t>Ebook</w:t>
+      </w:r>
+      <w:proofErr w:type="spellEnd"/>
+      <w:r>
+        <w:rPr>
+          <w:rFonts w:ascii="Arial" w:hAnsi="Arial" w:cs="Arial"/>
+          <w:color w:val="333333"/>
+          <w:sz w:val="20"/>
+          <w:szCs w:val="20"/>
+          <w:shd w:val="clear" w:color="auto" w:fill="FFFFFF"/>
+        </w:rPr>
+        <w:t>:</w:t>
       </w:r>
       <w:r>
         <w:rPr>
@@ -1775,83 +2387,154 @@
         <w:t xml:space="preserve"> = academic development.</w:t>
       </w:r>
     </w:p>
+    <w:p>
+      <w:r>
+        <w:t>2)</w:t>
+      </w:r>
+    </w:p>
+    <w:p>
+      <w:pPr>
+        <w:ind w:left="720"/>
+      </w:pPr>
+      <w:r>
+        <w:t>This essay will outline the drawbacks and advantages employing electronic activities and exercises on academic develo</w:t>
+      </w:r>
+      <w:r>
+        <w:t>p</w:t>
+      </w:r>
+      <w:r>
+        <w:t>ment.</w:t>
+      </w:r>
+      <w:r>
+        <w:t xml:space="preserve"> </w:t>
+      </w:r>
+    </w:p>
+    <w:p>
+      <w:pPr>
+        <w:ind w:left="720"/>
+      </w:pPr>
+      <w:r>
+        <w:t xml:space="preserve">Solution will be examined to mitigate the harmful impact of electronic </w:t>
+      </w:r>
+      <w:r>
+        <w:t>activities</w:t>
+      </w:r>
+      <w:r>
+        <w:t>.</w:t>
+      </w:r>
+    </w:p>
+    <w:p>
+      <w:r>
+        <w:t>3)</w:t>
+      </w:r>
+    </w:p>
+    <w:p>
+      <w:r>
+        <w:t xml:space="preserve">In modern time, many academic institutions are employing electronic </w:t>
+      </w:r>
+      <w:r>
+        <w:t>actives</w:t>
+      </w:r>
+      <w:r>
+        <w:t xml:space="preserve"> and exercises to instruct courses to children both at home an</w:t>
+      </w:r>
+      <w:r>
+        <w:t>d at school. This essay will out</w:t>
+      </w:r>
+      <w:r>
+        <w:t xml:space="preserve">line the drawbacks and </w:t>
+      </w:r>
+      <w:r>
+        <w:t>advantages</w:t>
+      </w:r>
+      <w:r>
+        <w:t xml:space="preserve"> of employing electronic activities and exercise on academic development.</w:t>
+      </w:r>
+      <w:r>
+        <w:t xml:space="preserve"> </w:t>
+      </w:r>
+      <w:r>
+        <w:t xml:space="preserve">Solution will be examined to mitigate the harmful impact of electronic </w:t>
+      </w:r>
+      <w:r>
+        <w:t>activities</w:t>
+      </w:r>
+      <w:r>
+        <w:t>.</w:t>
+      </w:r>
+    </w:p>
     <w:p/>
+    <w:p>
+      <w:pPr>
+        <w:pBdr>
+          <w:bottom w:val="single" w:sz="12" w:space="1" w:color="auto"/>
+        </w:pBdr>
+      </w:pPr>
+      <w:r>
+        <w:rPr>
+          <w:b/>
+        </w:rPr>
+        <w:t>In conclusion</w:t>
+      </w:r>
+      <w:r>
+        <w:t xml:space="preserve">, it is clear that pollution will continue to plague our planet for the </w:t>
+      </w:r>
+      <w:r>
+        <w:rPr>
+          <w:u w:val="single"/>
+        </w:rPr>
+        <w:t>foreseeable</w:t>
+      </w:r>
+      <w:r>
+        <w:t xml:space="preserve"> future. </w:t>
+      </w:r>
+      <w:r>
+        <w:rPr>
+          <w:b/>
+        </w:rPr>
+        <w:t>However</w:t>
+      </w:r>
+      <w:r>
+        <w:t>, if individuals and governments act responsibly, there may come a day in the not too distant future when a more optimistic outlook is justified.</w:t>
+      </w:r>
+      <w:r>
+        <w:t xml:space="preserve"> </w:t>
+      </w:r>
+    </w:p>
+    <w:p>
+      <w:r>
+        <w:t>For the reference synonym:</w:t>
+      </w:r>
+    </w:p>
+    <w:p>
+      <w:pPr>
+        <w:pStyle w:val="ListParagraph"/>
+        <w:numPr>
+          <w:ilvl w:val="0"/>
+          <w:numId w:val="2"/>
+        </w:numPr>
+      </w:pPr>
+      <w:r>
+        <w:t xml:space="preserve">Good employer = fair employer  </w:t>
+      </w:r>
+      <w:r>
+        <w:t xml:space="preserve">or reasonable </w:t>
+      </w:r>
+    </w:p>
+    <w:p>
+      <w:pPr>
+        <w:pStyle w:val="ListParagraph"/>
+        <w:numPr>
+          <w:ilvl w:val="0"/>
+          <w:numId w:val="2"/>
+        </w:numPr>
+      </w:pPr>
+      <w:r>
+        <w:t xml:space="preserve">People = general public </w:t>
+      </w:r>
+    </w:p>
     <w:p/>
     <w:p>
-      <w:r>
-        <w:t>2)</w:t>
-      </w:r>
-    </w:p>
-    <w:p>
-      <w:pPr>
-        <w:ind w:left="720"/>
-      </w:pPr>
-      <w:r>
-        <w:t>This essay will outline the drawbacks and advantages employing electronic activities and exercises on academic develo</w:t>
-      </w:r>
-      <w:r>
-        <w:t>p</w:t>
-      </w:r>
-      <w:r>
-        <w:t>ment.</w:t>
-      </w:r>
-      <w:r>
-        <w:t xml:space="preserve"> </w:t>
-      </w:r>
-    </w:p>
-    <w:p>
-      <w:pPr>
-        <w:ind w:left="720"/>
-      </w:pPr>
-      <w:r>
-        <w:t xml:space="preserve">Solution will be examined to mitigate the harmful impact of electronic </w:t>
-      </w:r>
-      <w:r>
-        <w:t>activities</w:t>
-      </w:r>
-      <w:r>
-        <w:t>.</w:t>
-      </w:r>
-    </w:p>
-    <w:p>
-      <w:r>
-        <w:t>3)</w:t>
-      </w:r>
-    </w:p>
-    <w:p>
-      <w:r>
-        <w:t xml:space="preserve">In modern time, many academic institutions are employing electronic </w:t>
-      </w:r>
-      <w:r>
-        <w:t>actives</w:t>
-      </w:r>
-      <w:r>
-        <w:t xml:space="preserve"> and exercises to instruct courses to children both at home an</w:t>
-      </w:r>
-      <w:r>
-        <w:t>d at school. This essay will out</w:t>
-      </w:r>
-      <w:r>
-        <w:t xml:space="preserve">line the drawbacks and </w:t>
-      </w:r>
-      <w:r>
-        <w:t>advantages</w:t>
-      </w:r>
-      <w:r>
-        <w:t xml:space="preserve"> of employing electronic activities and exercise on academic development.</w:t>
-      </w:r>
-      <w:r>
-        <w:t xml:space="preserve"> </w:t>
-      </w:r>
-      <w:r>
-        <w:t xml:space="preserve">Solution will be examined to mitigate the harmful impact of electronic </w:t>
-      </w:r>
-      <w:r>
-        <w:t>activities</w:t>
-      </w:r>
-      <w:r>
-        <w:t>.</w:t>
-      </w:r>
       <w:r>
         <w:br w:type="page"/>
       </w:r>
@@ -2840,9 +3523,7 @@
           <w:bdr w:val="none" w:sz="0" w:space="0" w:color="auto" w:frame="1"/>
         </w:rPr>
       </w:pPr>
-    </w:p>
-    <w:p>
-      <w:pPr>
+      <w:r>
         <w:rPr>
           <w:rFonts w:ascii="inherit" w:hAnsi="inherit" w:cs="Arial"/>
           <w:color w:val="333333"/>
@@ -2850,6 +3531,23 @@
           <w:szCs w:val="18"/>
           <w:bdr w:val="none" w:sz="0" w:space="0" w:color="auto" w:frame="1"/>
         </w:rPr>
+        <w:t>Writing a conclusion:</w:t>
+      </w:r>
+    </w:p>
+    <w:p>
+      <w:pPr>
+        <w:pStyle w:val="ListParagraph"/>
+        <w:numPr>
+          <w:ilvl w:val="0"/>
+          <w:numId w:val="6"/>
+        </w:numPr>
+        <w:rPr>
+          <w:rFonts w:ascii="inherit" w:eastAsia="Times New Roman" w:hAnsi="inherit" w:cs="Arial"/>
+          <w:color w:val="333333"/>
+          <w:sz w:val="18"/>
+          <w:szCs w:val="18"/>
+          <w:bdr w:val="none" w:sz="0" w:space="0" w:color="auto" w:frame="1"/>
+        </w:rPr>
       </w:pPr>
       <w:r>
         <w:rPr>
@@ -2859,7 +3557,7 @@
           <w:szCs w:val="18"/>
           <w:bdr w:val="none" w:sz="0" w:space="0" w:color="auto" w:frame="1"/>
         </w:rPr>
-        <w:t>Writing a conclusion:</w:t>
+        <w:t>In the end, ___________________</w:t>
       </w:r>
     </w:p>
     <w:p>
@@ -2879,13 +3577,43 @@
       </w:pPr>
       <w:r>
         <w:rPr>
+          <w:rFonts w:ascii="inherit" w:eastAsia="Times New Roman" w:hAnsi="inherit" w:cs="Arial"/>
+          <w:color w:val="333333"/>
+          <w:sz w:val="18"/>
+          <w:szCs w:val="18"/>
+          <w:bdr w:val="none" w:sz="0" w:space="0" w:color="auto" w:frame="1"/>
+        </w:rPr>
+        <w:t>N</w:t>
+      </w:r>
+      <w:r>
+        <w:rPr>
+          <w:rFonts w:ascii="inherit" w:eastAsia="Times New Roman" w:hAnsi="inherit" w:cs="Arial"/>
+          <w:color w:val="333333"/>
+          <w:sz w:val="18"/>
+          <w:szCs w:val="18"/>
+          <w:bdr w:val="none" w:sz="0" w:space="0" w:color="auto" w:frame="1"/>
+        </w:rPr>
+        <w:t>evertheless</w:t>
+      </w:r>
+      <w:r>
+        <w:rPr>
+          <w:rFonts w:ascii="inherit" w:eastAsia="Times New Roman" w:hAnsi="inherit" w:cs="Arial"/>
+          <w:color w:val="333333"/>
+          <w:sz w:val="18"/>
+          <w:szCs w:val="18"/>
+          <w:bdr w:val="none" w:sz="0" w:space="0" w:color="auto" w:frame="1"/>
+        </w:rPr>
+        <w:t xml:space="preserve">, </w:t>
+      </w:r>
+      <w:r>
+        <w:rPr>
           <w:rFonts w:ascii="inherit" w:hAnsi="inherit" w:cs="Arial"/>
           <w:color w:val="333333"/>
           <w:sz w:val="18"/>
           <w:szCs w:val="18"/>
           <w:bdr w:val="none" w:sz="0" w:space="0" w:color="auto" w:frame="1"/>
         </w:rPr>
-        <w:t>In the end, ___________________</w:t>
+        <w:t>___________________</w:t>
       </w:r>
     </w:p>
     <w:p>
@@ -3798,7 +4526,29 @@
           <w:szCs w:val="19"/>
           <w:shd w:val="clear" w:color="auto" w:fill="FFFFFF"/>
         </w:rPr>
-        <w:t>: The pie chart compares the percentage of each favourite type of movie.</w:t>
+        <w:t xml:space="preserve">: The pie chart compares the percentage of each </w:t>
+      </w:r>
+      <w:proofErr w:type="spellStart"/>
+      <w:r>
+        <w:rPr>
+          <w:rFonts w:ascii="Arial" w:hAnsi="Arial" w:cs="Arial"/>
+          <w:color w:val="222222"/>
+          <w:sz w:val="19"/>
+          <w:szCs w:val="19"/>
+          <w:shd w:val="clear" w:color="auto" w:fill="FFFFFF"/>
+        </w:rPr>
+        <w:t>favourite</w:t>
+      </w:r>
+      <w:proofErr w:type="spellEnd"/>
+      <w:r>
+        <w:rPr>
+          <w:rFonts w:ascii="Arial" w:hAnsi="Arial" w:cs="Arial"/>
+          <w:color w:val="222222"/>
+          <w:sz w:val="19"/>
+          <w:szCs w:val="19"/>
+          <w:shd w:val="clear" w:color="auto" w:fill="FFFFFF"/>
+        </w:rPr>
+        <w:t xml:space="preserve"> type of movie.</w:t>
       </w:r>
     </w:p>
     <w:p>
@@ -4153,7 +4903,139 @@
           <w:szCs w:val="19"/>
           <w:shd w:val="clear" w:color="auto" w:fill="FFFFFF"/>
         </w:rPr>
-        <w:t>The Line graphs compares different countries in terms of amount of wheat they exported from the year 1985 to 1990. It is lucid that Canada exported approx 19 million tonnes of wheat in the year 1985 and reaches its zenith value 25 million tonnes in the year 1988. On the other hand Australia lags behind in exporting wheat ..Australia started with 15 million tonnes in 1985 and ended with 11 million tonnes in the year 2000</w:t>
+        <w:t xml:space="preserve">The Line graphs compares different countries in terms of amount of wheat they exported from the year 1985 to 1990. It is lucid that Canada exported </w:t>
+      </w:r>
+      <w:proofErr w:type="spellStart"/>
+      <w:r>
+        <w:rPr>
+          <w:rFonts w:ascii="Arial" w:hAnsi="Arial" w:cs="Arial"/>
+          <w:color w:val="222222"/>
+          <w:sz w:val="19"/>
+          <w:szCs w:val="19"/>
+          <w:shd w:val="clear" w:color="auto" w:fill="FFFFFF"/>
+        </w:rPr>
+        <w:t>approx</w:t>
+      </w:r>
+      <w:proofErr w:type="spellEnd"/>
+      <w:r>
+        <w:rPr>
+          <w:rFonts w:ascii="Arial" w:hAnsi="Arial" w:cs="Arial"/>
+          <w:color w:val="222222"/>
+          <w:sz w:val="19"/>
+          <w:szCs w:val="19"/>
+          <w:shd w:val="clear" w:color="auto" w:fill="FFFFFF"/>
+        </w:rPr>
+        <w:t xml:space="preserve"> 19 million </w:t>
+      </w:r>
+      <w:proofErr w:type="spellStart"/>
+      <w:r>
+        <w:rPr>
+          <w:rFonts w:ascii="Arial" w:hAnsi="Arial" w:cs="Arial"/>
+          <w:color w:val="222222"/>
+          <w:sz w:val="19"/>
+          <w:szCs w:val="19"/>
+          <w:shd w:val="clear" w:color="auto" w:fill="FFFFFF"/>
+        </w:rPr>
+        <w:t>tonnes</w:t>
+      </w:r>
+      <w:proofErr w:type="spellEnd"/>
+      <w:r>
+        <w:rPr>
+          <w:rFonts w:ascii="Arial" w:hAnsi="Arial" w:cs="Arial"/>
+          <w:color w:val="222222"/>
+          <w:sz w:val="19"/>
+          <w:szCs w:val="19"/>
+          <w:shd w:val="clear" w:color="auto" w:fill="FFFFFF"/>
+        </w:rPr>
+        <w:t xml:space="preserve"> of wheat in the year 1985 and reaches its zenith value 25 million </w:t>
+      </w:r>
+      <w:proofErr w:type="spellStart"/>
+      <w:r>
+        <w:rPr>
+          <w:rFonts w:ascii="Arial" w:hAnsi="Arial" w:cs="Arial"/>
+          <w:color w:val="222222"/>
+          <w:sz w:val="19"/>
+          <w:szCs w:val="19"/>
+          <w:shd w:val="clear" w:color="auto" w:fill="FFFFFF"/>
+        </w:rPr>
+        <w:t>tonnes</w:t>
+      </w:r>
+      <w:proofErr w:type="spellEnd"/>
+      <w:r>
+        <w:rPr>
+          <w:rFonts w:ascii="Arial" w:hAnsi="Arial" w:cs="Arial"/>
+          <w:color w:val="222222"/>
+          <w:sz w:val="19"/>
+          <w:szCs w:val="19"/>
+          <w:shd w:val="clear" w:color="auto" w:fill="FFFFFF"/>
+        </w:rPr>
+        <w:t xml:space="preserve"> in the year 1988. On the other hand Australia lags behind in exporting </w:t>
+      </w:r>
+      <w:proofErr w:type="gramStart"/>
+      <w:r>
+        <w:rPr>
+          <w:rFonts w:ascii="Arial" w:hAnsi="Arial" w:cs="Arial"/>
+          <w:color w:val="222222"/>
+          <w:sz w:val="19"/>
+          <w:szCs w:val="19"/>
+          <w:shd w:val="clear" w:color="auto" w:fill="FFFFFF"/>
+        </w:rPr>
+        <w:t>wheat ..</w:t>
+      </w:r>
+      <w:proofErr w:type="gramEnd"/>
+      <w:r>
+        <w:rPr>
+          <w:rFonts w:ascii="Arial" w:hAnsi="Arial" w:cs="Arial"/>
+          <w:color w:val="222222"/>
+          <w:sz w:val="19"/>
+          <w:szCs w:val="19"/>
+          <w:shd w:val="clear" w:color="auto" w:fill="FFFFFF"/>
+        </w:rPr>
+        <w:t xml:space="preserve">Australia started with 15 million </w:t>
+      </w:r>
+      <w:proofErr w:type="spellStart"/>
+      <w:r>
+        <w:rPr>
+          <w:rFonts w:ascii="Arial" w:hAnsi="Arial" w:cs="Arial"/>
+          <w:color w:val="222222"/>
+          <w:sz w:val="19"/>
+          <w:szCs w:val="19"/>
+          <w:shd w:val="clear" w:color="auto" w:fill="FFFFFF"/>
+        </w:rPr>
+        <w:t>tonnes</w:t>
+      </w:r>
+      <w:proofErr w:type="spellEnd"/>
+      <w:r>
+        <w:rPr>
+          <w:rFonts w:ascii="Arial" w:hAnsi="Arial" w:cs="Arial"/>
+          <w:color w:val="222222"/>
+          <w:sz w:val="19"/>
+          <w:szCs w:val="19"/>
+          <w:shd w:val="clear" w:color="auto" w:fill="FFFFFF"/>
+        </w:rPr>
+        <w:t xml:space="preserve"> in 1985 and ended with 11 million </w:t>
+      </w:r>
+      <w:proofErr w:type="spellStart"/>
+      <w:r>
+        <w:rPr>
+          <w:rFonts w:ascii="Arial" w:hAnsi="Arial" w:cs="Arial"/>
+          <w:color w:val="222222"/>
+          <w:sz w:val="19"/>
+          <w:szCs w:val="19"/>
+          <w:shd w:val="clear" w:color="auto" w:fill="FFFFFF"/>
+        </w:rPr>
+        <w:t>tonnes</w:t>
+      </w:r>
+      <w:proofErr w:type="spellEnd"/>
+      <w:r>
+        <w:rPr>
+          <w:rFonts w:ascii="Arial" w:hAnsi="Arial" w:cs="Arial"/>
+          <w:color w:val="222222"/>
+          <w:sz w:val="19"/>
+          <w:szCs w:val="19"/>
+          <w:shd w:val="clear" w:color="auto" w:fill="FFFFFF"/>
+        </w:rPr>
+        <w:t xml:space="preserve"> in the year 2000</w:t>
       </w:r>
     </w:p>
     <w:p>
@@ -4597,6 +5479,95 @@
     </w:p>
     <w:p>
       <w:pPr>
+        <w:rPr>
+          <w:rFonts w:ascii="Arial" w:hAnsi="Arial" w:cs="Arial"/>
+          <w:color w:val="222222"/>
+          <w:sz w:val="19"/>
+          <w:szCs w:val="19"/>
+          <w:shd w:val="clear" w:color="auto" w:fill="FFFFFF"/>
+        </w:rPr>
+      </w:pPr>
+    </w:p>
+    <w:p>
+      <w:pPr>
+        <w:rPr>
+          <w:rFonts w:ascii="Arial" w:hAnsi="Arial" w:cs="Arial"/>
+          <w:color w:val="222222"/>
+          <w:sz w:val="19"/>
+          <w:szCs w:val="19"/>
+          <w:shd w:val="clear" w:color="auto" w:fill="FFFFFF"/>
+        </w:rPr>
+      </w:pPr>
+      <w:hyperlink r:id="rId34" w:history="1">
+        <w:r>
+          <w:rPr>
+            <w:rStyle w:val="Hyperlink"/>
+            <w:rFonts w:ascii="Arial" w:hAnsi="Arial" w:cs="Arial"/>
+            <w:sz w:val="19"/>
+            <w:szCs w:val="19"/>
+            <w:shd w:val="clear" w:color="auto" w:fill="FFFFFF"/>
+          </w:rPr>
+          <w:t>https://www.youtube.com/watch?v=QRC5eHpGVUg&amp;list=PLRbgHqLCzjIcuzVdrVnORTY3rIEPNzc3S&amp;index=2</w:t>
+        </w:r>
+      </w:hyperlink>
+    </w:p>
+    <w:p>
+      <w:pPr>
+        <w:rPr>
+          <w:rFonts w:ascii="Arial" w:hAnsi="Arial" w:cs="Arial"/>
+          <w:color w:val="222222"/>
+          <w:sz w:val="19"/>
+          <w:szCs w:val="19"/>
+          <w:shd w:val="clear" w:color="auto" w:fill="FFFFFF"/>
+        </w:rPr>
+      </w:pPr>
+      <w:bookmarkStart w:id="1" w:name="_GoBack"/>
+      <w:bookmarkEnd w:id="1"/>
+    </w:p>
+    <w:p>
+      <w:pPr>
+        <w:rPr>
+          <w:rFonts w:ascii="Arial" w:hAnsi="Arial" w:cs="Arial"/>
+          <w:color w:val="222222"/>
+          <w:sz w:val="19"/>
+          <w:szCs w:val="19"/>
+          <w:shd w:val="clear" w:color="auto" w:fill="FFFFFF"/>
+        </w:rPr>
+      </w:pPr>
+      <w:r>
+        <w:rPr>
+          <w:rFonts w:ascii="Arial" w:hAnsi="Arial" w:cs="Arial"/>
+          <w:color w:val="222222"/>
+          <w:sz w:val="19"/>
+          <w:szCs w:val="19"/>
+          <w:shd w:val="clear" w:color="auto" w:fill="FFFFFF"/>
+        </w:rPr>
+        <w:t>Introduction:</w:t>
+      </w:r>
+    </w:p>
+    <w:p>
+      <w:pPr>
+        <w:rPr>
+          <w:rFonts w:ascii="Arial" w:hAnsi="Arial" w:cs="Arial"/>
+          <w:color w:val="222222"/>
+          <w:sz w:val="19"/>
+          <w:szCs w:val="19"/>
+          <w:shd w:val="clear" w:color="auto" w:fill="FFFFFF"/>
+        </w:rPr>
+      </w:pPr>
+      <w:r>
+        <w:rPr>
+          <w:rFonts w:ascii="Arial" w:hAnsi="Arial" w:cs="Arial"/>
+          <w:color w:val="222222"/>
+          <w:sz w:val="19"/>
+          <w:szCs w:val="19"/>
+          <w:shd w:val="clear" w:color="auto" w:fill="FFFFFF"/>
+        </w:rPr>
+        <w:t>Can follow the below mention phrases:</w:t>
+      </w:r>
+    </w:p>
+    <w:p>
+      <w:pPr>
         <w:ind w:left="720"/>
         <w:rPr>
           <w:rFonts w:ascii="Arial" w:hAnsi="Arial" w:cs="Arial"/>
@@ -4606,9 +5577,115 @@
           <w:shd w:val="clear" w:color="auto" w:fill="FFFFFF"/>
         </w:rPr>
       </w:pPr>
+      <w:r>
+        <w:rPr>
+          <w:rFonts w:ascii="Arial" w:hAnsi="Arial" w:cs="Arial"/>
+          <w:color w:val="222222"/>
+          <w:sz w:val="19"/>
+          <w:szCs w:val="19"/>
+          <w:shd w:val="clear" w:color="auto" w:fill="FFFFFF"/>
+        </w:rPr>
+        <w:t xml:space="preserve">The prof. gives the </w:t>
+      </w:r>
+      <w:r>
+        <w:rPr>
+          <w:rFonts w:ascii="Arial" w:hAnsi="Arial" w:cs="Arial"/>
+          <w:color w:val="222222"/>
+          <w:sz w:val="19"/>
+          <w:szCs w:val="19"/>
+          <w:shd w:val="clear" w:color="auto" w:fill="FFFFFF"/>
+        </w:rPr>
+        <w:t>examples......</w:t>
+      </w:r>
+    </w:p>
+    <w:p>
+      <w:pPr>
+        <w:ind w:left="720"/>
+        <w:rPr>
+          <w:rFonts w:ascii="Arial" w:hAnsi="Arial" w:cs="Arial"/>
+          <w:color w:val="222222"/>
+          <w:sz w:val="19"/>
+          <w:szCs w:val="19"/>
+          <w:shd w:val="clear" w:color="auto" w:fill="FFFFFF"/>
+        </w:rPr>
+      </w:pPr>
+      <w:r>
+        <w:rPr>
+          <w:rFonts w:ascii="Arial" w:hAnsi="Arial" w:cs="Arial"/>
+          <w:color w:val="222222"/>
+          <w:sz w:val="19"/>
+          <w:szCs w:val="19"/>
+          <w:shd w:val="clear" w:color="auto" w:fill="FFFFFF"/>
+        </w:rPr>
+        <w:t xml:space="preserve">The prof. describe introduce species explain how </w:t>
+      </w:r>
+    </w:p>
+    <w:p>
+      <w:pPr>
+        <w:ind w:left="720"/>
+        <w:rPr>
+          <w:rFonts w:ascii="Arial" w:hAnsi="Arial" w:cs="Arial"/>
+          <w:color w:val="222222"/>
+          <w:sz w:val="19"/>
+          <w:szCs w:val="19"/>
+          <w:shd w:val="clear" w:color="auto" w:fill="FFFFFF"/>
+        </w:rPr>
+      </w:pPr>
+      <w:r>
+        <w:rPr>
+          <w:rFonts w:ascii="Arial" w:hAnsi="Arial" w:cs="Arial"/>
+          <w:color w:val="222222"/>
+          <w:sz w:val="19"/>
+          <w:szCs w:val="19"/>
+          <w:shd w:val="clear" w:color="auto" w:fill="FFFFFF"/>
+        </w:rPr>
+        <w:t>In the lecture the professor explains about the &lt;&lt;&gt;&gt;</w:t>
+      </w:r>
+    </w:p>
+    <w:p>
+      <w:pPr>
+        <w:ind w:left="720"/>
+        <w:rPr>
+          <w:rFonts w:ascii="Arial" w:hAnsi="Arial" w:cs="Arial"/>
+          <w:color w:val="222222"/>
+          <w:sz w:val="19"/>
+          <w:szCs w:val="19"/>
+          <w:shd w:val="clear" w:color="auto" w:fill="FFFFFF"/>
+        </w:rPr>
+      </w:pPr>
+      <w:r>
+        <w:rPr>
+          <w:rFonts w:ascii="Arial" w:hAnsi="Arial" w:cs="Arial"/>
+          <w:color w:val="222222"/>
+          <w:sz w:val="19"/>
+          <w:szCs w:val="19"/>
+          <w:shd w:val="clear" w:color="auto" w:fill="FFFFFF"/>
+        </w:rPr>
+        <w:t>The professor gives examples have tools, under the broad defin</w:t>
+      </w:r>
+      <w:r>
+        <w:rPr>
+          <w:rFonts w:ascii="Arial" w:hAnsi="Arial" w:cs="Arial"/>
+          <w:color w:val="222222"/>
+          <w:sz w:val="19"/>
+          <w:szCs w:val="19"/>
+          <w:shd w:val="clear" w:color="auto" w:fill="FFFFFF"/>
+        </w:rPr>
+        <w:t>i</w:t>
+      </w:r>
+      <w:r>
+        <w:rPr>
+          <w:rFonts w:ascii="Arial" w:hAnsi="Arial" w:cs="Arial"/>
+          <w:color w:val="222222"/>
+          <w:sz w:val="19"/>
+          <w:szCs w:val="19"/>
+          <w:shd w:val="clear" w:color="auto" w:fill="FFFFFF"/>
+        </w:rPr>
+        <w:t>tion tools can included anything that is used without a</w:t>
+      </w:r>
     </w:p>
     <w:sectPr>
-      <w:footerReference w:type="default" r:id="rId34"/>
+      <w:footerReference w:type="default" r:id="rId35"/>
       <w:pgSz w:w="12240" w:h="15840"/>
       <w:pgMar w:top="1440" w:right="1440" w:bottom="1440" w:left="1440" w:header="720" w:footer="720" w:gutter="0"/>
       <w:cols w:space="720"/>
@@ -4620,7 +5697,7 @@
 
 <file path=word/comments.xml><?xml version="1.0" encoding="utf-8"?>
 <w:comments xmlns:wpc="http://schemas.microsoft.com/office/word/2010/wordprocessingCanvas" xmlns:mc="http://schemas.openxmlformats.org/markup-compatibility/2006" xmlns:o="urn:schemas-microsoft-com:office:office" xmlns:r="http://schemas.openxmlformats.org/officeDocument/2006/relationships" xmlns:m="http://schemas.openxmlformats.org/officeDocument/2006/math" xmlns:v="urn:schemas-microsoft-com:vml" xmlns:wp14="http://schemas.microsoft.com/office/word/2010/wordprocessingDrawing" xmlns:wp="http://schemas.openxmlformats.org/drawingml/2006/wordprocessingDrawing" xmlns:w10="urn:schemas-microsoft-com:office:word" xmlns:w="http://schemas.openxmlformats.org/wordprocessingml/2006/main" xmlns:w14="http://schemas.microsoft.com/office/word/2010/wordml" xmlns:w15="http://schemas.microsoft.com/office/word/2012/wordml" xmlns:wpg="http://schemas.microsoft.com/office/word/2010/wordprocessingGroup" xmlns:wpi="http://schemas.microsoft.com/office/word/2010/wordprocessingInk" xmlns:wne="http://schemas.microsoft.com/office/word/2006/wordml" xmlns:wps="http://schemas.microsoft.com/office/word/2010/wordprocessingShape" mc:Ignorable="w14 w15 wp14">
-  <w:comment w:id="1" w:author="Pavan Pareta" w:date="2016-05-27T14:00:00Z" w:initials="PP">
+  <w:comment w:id="0" w:author="Pavan Pareta" w:date="2016-05-27T14:00:00Z" w:initials="PP">
     <w:p>
       <w:pPr>
         <w:pStyle w:val="CommentText"/>
@@ -4708,7 +5785,7 @@
           <w:rPr>
             <w:noProof/>
           </w:rPr>
-          <w:t>17</w:t>
+          <w:t>14</w:t>
         </w:r>
         <w:r>
           <w:rPr>
@@ -4764,7 +5841,120 @@
 
 <file path=word/numbering.xml><?xml version="1.0" encoding="utf-8"?>
 <w:numbering xmlns:wpc="http://schemas.microsoft.com/office/word/2010/wordprocessingCanvas" xmlns:mc="http://schemas.openxmlformats.org/markup-compatibility/2006" xmlns:o="urn:schemas-microsoft-com:office:office" xmlns:r="http://schemas.openxmlformats.org/officeDocument/2006/relationships" xmlns:m="http://schemas.openxmlformats.org/officeDocument/2006/math" xmlns:v="urn:schemas-microsoft-com:vml" xmlns:wp14="http://schemas.microsoft.com/office/word/2010/wordprocessingDrawing" xmlns:wp="http://schemas.openxmlformats.org/drawingml/2006/wordprocessingDrawing" xmlns:w10="urn:schemas-microsoft-com:office:word" xmlns:w="http://schemas.openxmlformats.org/wordprocessingml/2006/main" xmlns:w14="http://schemas.microsoft.com/office/word/2010/wordml" xmlns:w15="http://schemas.microsoft.com/office/word/2012/wordml" xmlns:wpg="http://schemas.microsoft.com/office/word/2010/wordprocessingGroup" xmlns:wpi="http://schemas.microsoft.com/office/word/2010/wordprocessingInk" xmlns:wne="http://schemas.microsoft.com/office/word/2006/wordml" xmlns:wps="http://schemas.microsoft.com/office/word/2010/wordprocessingShape" mc:Ignorable="w14 w15 wp14">
-  <w:abstractNum w:abstractNumId="0">
+  <w:abstractNum w:abstractNumId="0" w15:restartNumberingAfterBreak="0">
+    <w:nsid w:val="02035026"/>
+    <w:multiLevelType w:val="hybridMultilevel"/>
+    <w:tmpl w:val="24CE3F0E"/>
+    <w:lvl w:ilvl="0" w:tplc="C066B2D0">
+      <w:start w:val="1"/>
+      <w:numFmt w:val="bullet"/>
+      <w:lvlText w:val="-"/>
+      <w:lvlJc w:val="left"/>
+      <w:pPr>
+        <w:ind w:left="360" w:hanging="360"/>
+      </w:pPr>
+      <w:rPr>
+        <w:rFonts w:ascii="Calibri" w:eastAsiaTheme="minorHAnsi" w:hAnsi="Calibri" w:cstheme="minorBidi" w:hint="default"/>
+      </w:rPr>
+    </w:lvl>
+    <w:lvl w:ilvl="1" w:tplc="04090003" w:tentative="1">
+      <w:start w:val="1"/>
+      <w:numFmt w:val="bullet"/>
+      <w:lvlText w:val="o"/>
+      <w:lvlJc w:val="left"/>
+      <w:pPr>
+        <w:ind w:left="720" w:hanging="360"/>
+      </w:pPr>
+      <w:rPr>
+        <w:rFonts w:ascii="Courier New" w:hAnsi="Courier New" w:cs="Courier New" w:hint="default"/>
+      </w:rPr>
+    </w:lvl>
+    <w:lvl w:ilvl="2" w:tplc="04090005" w:tentative="1">
+      <w:start w:val="1"/>
+      <w:numFmt w:val="bullet"/>
+      <w:lvlText w:val=""/>
+      <w:lvlJc w:val="left"/>
+      <w:pPr>
+        <w:ind w:left="1440" w:hanging="360"/>
+      </w:pPr>
+      <w:rPr>
+        <w:rFonts w:ascii="Wingdings" w:hAnsi="Wingdings" w:hint="default"/>
+      </w:rPr>
+    </w:lvl>
+    <w:lvl w:ilvl="3" w:tplc="04090001" w:tentative="1">
+      <w:start w:val="1"/>
+      <w:numFmt w:val="bullet"/>
+      <w:lvlText w:val=""/>
+      <w:lvlJc w:val="left"/>
+      <w:pPr>
+        <w:ind w:left="2160" w:hanging="360"/>
+      </w:pPr>
+      <w:rPr>
+        <w:rFonts w:ascii="Symbol" w:hAnsi="Symbol" w:hint="default"/>
+      </w:rPr>
+    </w:lvl>
+    <w:lvl w:ilvl="4" w:tplc="04090003" w:tentative="1">
+      <w:start w:val="1"/>
+      <w:numFmt w:val="bullet"/>
+      <w:lvlText w:val="o"/>
+      <w:lvlJc w:val="left"/>
+      <w:pPr>
+        <w:ind w:left="2880" w:hanging="360"/>
+      </w:pPr>
+      <w:rPr>
+        <w:rFonts w:ascii="Courier New" w:hAnsi="Courier New" w:cs="Courier New" w:hint="default"/>
+      </w:rPr>
+    </w:lvl>
+    <w:lvl w:ilvl="5" w:tplc="04090005" w:tentative="1">
+      <w:start w:val="1"/>
+      <w:numFmt w:val="bullet"/>
+      <w:lvlText w:val=""/>
+      <w:lvlJc w:val="left"/>
+      <w:pPr>
+        <w:ind w:left="3600" w:hanging="360"/>
+      </w:pPr>
+      <w:rPr>
+        <w:rFonts w:ascii="Wingdings" w:hAnsi="Wingdings" w:hint="default"/>
+      </w:rPr>
+    </w:lvl>
+    <w:lvl w:ilvl="6" w:tplc="04090001" w:tentative="1">
+      <w:start w:val="1"/>
+      <w:numFmt w:val="bullet"/>
+      <w:lvlText w:val=""/>
+      <w:lvlJc w:val="left"/>
+      <w:pPr>
+        <w:ind w:left="4320" w:hanging="360"/>
+      </w:pPr>
+      <w:rPr>
+        <w:rFonts w:ascii="Symbol" w:hAnsi="Symbol" w:hint="default"/>
+      </w:rPr>
+    </w:lvl>
+    <w:lvl w:ilvl="7" w:tplc="04090003" w:tentative="1">
+      <w:start w:val="1"/>
+      <w:numFmt w:val="bullet"/>
+      <w:lvlText w:val="o"/>
+      <w:lvlJc w:val="left"/>
+      <w:pPr>
+        <w:ind w:left="5040" w:hanging="360"/>
+      </w:pPr>
+      <w:rPr>
+        <w:rFonts w:ascii="Courier New" w:hAnsi="Courier New" w:cs="Courier New" w:hint="default"/>
+      </w:rPr>
+    </w:lvl>
+    <w:lvl w:ilvl="8" w:tplc="04090005" w:tentative="1">
+      <w:start w:val="1"/>
+      <w:numFmt w:val="bullet"/>
+      <w:lvlText w:val=""/>
+      <w:lvlJc w:val="left"/>
+      <w:pPr>
+        <w:ind w:left="5760" w:hanging="360"/>
+      </w:pPr>
+      <w:rPr>
+        <w:rFonts w:ascii="Wingdings" w:hAnsi="Wingdings" w:hint="default"/>
+      </w:rPr>
+    </w:lvl>
+  </w:abstractNum>
+  <w:abstractNum w:abstractNumId="1" w15:restartNumberingAfterBreak="0">
     <w:nsid w:val="042707E0"/>
     <w:multiLevelType w:val="hybridMultilevel"/>
     <w:tmpl w:val="83889F9C"/>
@@ -4853,7 +6043,7 @@
       </w:pPr>
     </w:lvl>
   </w:abstractNum>
-  <w:abstractNum w:abstractNumId="1">
+  <w:abstractNum w:abstractNumId="2" w15:restartNumberingAfterBreak="0">
     <w:nsid w:val="11077DEB"/>
     <w:multiLevelType w:val="hybridMultilevel"/>
     <w:tmpl w:val="FABEF218"/>
@@ -4942,7 +6132,7 @@
       </w:pPr>
     </w:lvl>
   </w:abstractNum>
-  <w:abstractNum w:abstractNumId="2">
+  <w:abstractNum w:abstractNumId="3" w15:restartNumberingAfterBreak="0">
     <w:nsid w:val="118E319B"/>
     <w:multiLevelType w:val="hybridMultilevel"/>
     <w:tmpl w:val="0B040C88"/>
@@ -5031,7 +6221,7 @@
       </w:pPr>
     </w:lvl>
   </w:abstractNum>
-  <w:abstractNum w:abstractNumId="3">
+  <w:abstractNum w:abstractNumId="4" w15:restartNumberingAfterBreak="0">
     <w:nsid w:val="150E5F4E"/>
     <w:multiLevelType w:val="hybridMultilevel"/>
     <w:tmpl w:val="0B1A2CF8"/>
@@ -5144,7 +6334,7 @@
       </w:rPr>
     </w:lvl>
   </w:abstractNum>
-  <w:abstractNum w:abstractNumId="4">
+  <w:abstractNum w:abstractNumId="5" w15:restartNumberingAfterBreak="0">
     <w:nsid w:val="18BB646C"/>
     <w:multiLevelType w:val="multilevel"/>
     <w:tmpl w:val="BCF8F018"/>
@@ -5293,7 +6483,7 @@
       </w:rPr>
     </w:lvl>
   </w:abstractNum>
-  <w:abstractNum w:abstractNumId="5">
+  <w:abstractNum w:abstractNumId="6" w15:restartNumberingAfterBreak="0">
     <w:nsid w:val="20406A9C"/>
     <w:multiLevelType w:val="hybridMultilevel"/>
     <w:tmpl w:val="6B04D1B2"/>
@@ -5406,7 +6596,7 @@
       </w:rPr>
     </w:lvl>
   </w:abstractNum>
-  <w:abstractNum w:abstractNumId="6">
+  <w:abstractNum w:abstractNumId="7" w15:restartNumberingAfterBreak="0">
     <w:nsid w:val="25F14D29"/>
     <w:multiLevelType w:val="multilevel"/>
     <w:tmpl w:val="C6ECC23E"/>
@@ -5555,7 +6745,7 @@
       </w:rPr>
     </w:lvl>
   </w:abstractNum>
-  <w:abstractNum w:abstractNumId="7">
+  <w:abstractNum w:abstractNumId="8" w15:restartNumberingAfterBreak="0">
     <w:nsid w:val="33EE69EE"/>
     <w:multiLevelType w:val="hybridMultilevel"/>
     <w:tmpl w:val="5D9C910E"/>
@@ -5644,7 +6834,7 @@
       </w:pPr>
     </w:lvl>
   </w:abstractNum>
-  <w:abstractNum w:abstractNumId="8">
+  <w:abstractNum w:abstractNumId="9" w15:restartNumberingAfterBreak="0">
     <w:nsid w:val="34333D02"/>
     <w:multiLevelType w:val="multilevel"/>
     <w:tmpl w:val="821A8288"/>
@@ -5793,7 +6983,7 @@
       </w:rPr>
     </w:lvl>
   </w:abstractNum>
-  <w:abstractNum w:abstractNumId="9">
+  <w:abstractNum w:abstractNumId="10" w15:restartNumberingAfterBreak="0">
     <w:nsid w:val="401A547F"/>
     <w:multiLevelType w:val="hybridMultilevel"/>
     <w:tmpl w:val="A4AA7C94"/>
@@ -5882,7 +7072,7 @@
       </w:pPr>
     </w:lvl>
   </w:abstractNum>
-  <w:abstractNum w:abstractNumId="10">
+  <w:abstractNum w:abstractNumId="11" w15:restartNumberingAfterBreak="0">
     <w:nsid w:val="43125177"/>
     <w:multiLevelType w:val="hybridMultilevel"/>
     <w:tmpl w:val="0E344B80"/>
@@ -5968,7 +7158,233 @@
       </w:pPr>
     </w:lvl>
   </w:abstractNum>
-  <w:abstractNum w:abstractNumId="11">
+  <w:abstractNum w:abstractNumId="12" w15:restartNumberingAfterBreak="0">
+    <w:nsid w:val="454D6722"/>
+    <w:multiLevelType w:val="hybridMultilevel"/>
+    <w:tmpl w:val="AE6AAFFC"/>
+    <w:lvl w:ilvl="0" w:tplc="C066B2D0">
+      <w:start w:val="1"/>
+      <w:numFmt w:val="bullet"/>
+      <w:lvlText w:val="-"/>
+      <w:lvlJc w:val="left"/>
+      <w:pPr>
+        <w:ind w:left="360" w:hanging="360"/>
+      </w:pPr>
+      <w:rPr>
+        <w:rFonts w:ascii="Calibri" w:eastAsiaTheme="minorHAnsi" w:hAnsi="Calibri" w:cstheme="minorBidi" w:hint="default"/>
+      </w:rPr>
+    </w:lvl>
+    <w:lvl w:ilvl="1" w:tplc="04090003" w:tentative="1">
+      <w:start w:val="1"/>
+      <w:numFmt w:val="bullet"/>
+      <w:lvlText w:val="o"/>
+      <w:lvlJc w:val="left"/>
+      <w:pPr>
+        <w:ind w:left="720" w:hanging="360"/>
+      </w:pPr>
+      <w:rPr>
+        <w:rFonts w:ascii="Courier New" w:hAnsi="Courier New" w:cs="Courier New" w:hint="default"/>
+      </w:rPr>
+    </w:lvl>
+    <w:lvl w:ilvl="2" w:tplc="04090005" w:tentative="1">
+      <w:start w:val="1"/>
+      <w:numFmt w:val="bullet"/>
+      <w:lvlText w:val=""/>
+      <w:lvlJc w:val="left"/>
+      <w:pPr>
+        <w:ind w:left="1440" w:hanging="360"/>
+      </w:pPr>
+      <w:rPr>
+        <w:rFonts w:ascii="Wingdings" w:hAnsi="Wingdings" w:hint="default"/>
+      </w:rPr>
+    </w:lvl>
+    <w:lvl w:ilvl="3" w:tplc="04090001" w:tentative="1">
+      <w:start w:val="1"/>
+      <w:numFmt w:val="bullet"/>
+      <w:lvlText w:val=""/>
+      <w:lvlJc w:val="left"/>
+      <w:pPr>
+        <w:ind w:left="2160" w:hanging="360"/>
+      </w:pPr>
+      <w:rPr>
+        <w:rFonts w:ascii="Symbol" w:hAnsi="Symbol" w:hint="default"/>
+      </w:rPr>
+    </w:lvl>
+    <w:lvl w:ilvl="4" w:tplc="04090003" w:tentative="1">
+      <w:start w:val="1"/>
+      <w:numFmt w:val="bullet"/>
+      <w:lvlText w:val="o"/>
+      <w:lvlJc w:val="left"/>
+      <w:pPr>
+        <w:ind w:left="2880" w:hanging="360"/>
+      </w:pPr>
+      <w:rPr>
+        <w:rFonts w:ascii="Courier New" w:hAnsi="Courier New" w:cs="Courier New" w:hint="default"/>
+      </w:rPr>
+    </w:lvl>
+    <w:lvl w:ilvl="5" w:tplc="04090005" w:tentative="1">
+      <w:start w:val="1"/>
+      <w:numFmt w:val="bullet"/>
+      <w:lvlText w:val=""/>
+      <w:lvlJc w:val="left"/>
+      <w:pPr>
+        <w:ind w:left="3600" w:hanging="360"/>
+      </w:pPr>
+      <w:rPr>
+        <w:rFonts w:ascii="Wingdings" w:hAnsi="Wingdings" w:hint="default"/>
+      </w:rPr>
+    </w:lvl>
+    <w:lvl w:ilvl="6" w:tplc="04090001" w:tentative="1">
+      <w:start w:val="1"/>
+      <w:numFmt w:val="bullet"/>
+      <w:lvlText w:val=""/>
+      <w:lvlJc w:val="left"/>
+      <w:pPr>
+        <w:ind w:left="4320" w:hanging="360"/>
+      </w:pPr>
+      <w:rPr>
+        <w:rFonts w:ascii="Symbol" w:hAnsi="Symbol" w:hint="default"/>
+      </w:rPr>
+    </w:lvl>
+    <w:lvl w:ilvl="7" w:tplc="04090003" w:tentative="1">
+      <w:start w:val="1"/>
+      <w:numFmt w:val="bullet"/>
+      <w:lvlText w:val="o"/>
+      <w:lvlJc w:val="left"/>
+      <w:pPr>
+        <w:ind w:left="5040" w:hanging="360"/>
+      </w:pPr>
+      <w:rPr>
+        <w:rFonts w:ascii="Courier New" w:hAnsi="Courier New" w:cs="Courier New" w:hint="default"/>
+      </w:rPr>
+    </w:lvl>
+    <w:lvl w:ilvl="8" w:tplc="04090005" w:tentative="1">
+      <w:start w:val="1"/>
+      <w:numFmt w:val="bullet"/>
+      <w:lvlText w:val=""/>
+      <w:lvlJc w:val="left"/>
+      <w:pPr>
+        <w:ind w:left="5760" w:hanging="360"/>
+      </w:pPr>
+      <w:rPr>
+        <w:rFonts w:ascii="Wingdings" w:hAnsi="Wingdings" w:hint="default"/>
+      </w:rPr>
+    </w:lvl>
+  </w:abstractNum>
+  <w:abstractNum w:abstractNumId="13" w15:restartNumberingAfterBreak="0">
+    <w:nsid w:val="468823BD"/>
+    <w:multiLevelType w:val="hybridMultilevel"/>
+    <w:tmpl w:val="83C829D8"/>
+    <w:lvl w:ilvl="0" w:tplc="C066B2D0">
+      <w:start w:val="1"/>
+      <w:numFmt w:val="bullet"/>
+      <w:lvlText w:val="-"/>
+      <w:lvlJc w:val="left"/>
+      <w:pPr>
+        <w:ind w:left="360" w:hanging="360"/>
+      </w:pPr>
+      <w:rPr>
+        <w:rFonts w:ascii="Calibri" w:eastAsiaTheme="minorHAnsi" w:hAnsi="Calibri" w:cstheme="minorBidi" w:hint="default"/>
+      </w:rPr>
+    </w:lvl>
+    <w:lvl w:ilvl="1" w:tplc="04090003" w:tentative="1">
+      <w:start w:val="1"/>
+      <w:numFmt w:val="bullet"/>
+      <w:lvlText w:val="o"/>
+      <w:lvlJc w:val="left"/>
+      <w:pPr>
+        <w:ind w:left="720" w:hanging="360"/>
+      </w:pPr>
+      <w:rPr>
+        <w:rFonts w:ascii="Courier New" w:hAnsi="Courier New" w:cs="Courier New" w:hint="default"/>
+      </w:rPr>
+    </w:lvl>
+    <w:lvl w:ilvl="2" w:tplc="04090005" w:tentative="1">
+      <w:start w:val="1"/>
+      <w:numFmt w:val="bullet"/>
+      <w:lvlText w:val=""/>
+      <w:lvlJc w:val="left"/>
+      <w:pPr>
+        <w:ind w:left="1440" w:hanging="360"/>
+      </w:pPr>
+      <w:rPr>
+        <w:rFonts w:ascii="Wingdings" w:hAnsi="Wingdings" w:hint="default"/>
+      </w:rPr>
+    </w:lvl>
+    <w:lvl w:ilvl="3" w:tplc="04090001" w:tentative="1">
+      <w:start w:val="1"/>
+      <w:numFmt w:val="bullet"/>
+      <w:lvlText w:val=""/>
+      <w:lvlJc w:val="left"/>
+      <w:pPr>
+        <w:ind w:left="2160" w:hanging="360"/>
+      </w:pPr>
+      <w:rPr>
+        <w:rFonts w:ascii="Symbol" w:hAnsi="Symbol" w:hint="default"/>
+      </w:rPr>
+    </w:lvl>
+    <w:lvl w:ilvl="4" w:tplc="04090003" w:tentative="1">
+      <w:start w:val="1"/>
+      <w:numFmt w:val="bullet"/>
+      <w:lvlText w:val="o"/>
+      <w:lvlJc w:val="left"/>
+      <w:pPr>
+        <w:ind w:left="2880" w:hanging="360"/>
+      </w:pPr>
+      <w:rPr>
+        <w:rFonts w:ascii="Courier New" w:hAnsi="Courier New" w:cs="Courier New" w:hint="default"/>
+      </w:rPr>
+    </w:lvl>
+    <w:lvl w:ilvl="5" w:tplc="04090005" w:tentative="1">
+      <w:start w:val="1"/>
+      <w:numFmt w:val="bullet"/>
+      <w:lvlText w:val=""/>
+      <w:lvlJc w:val="left"/>
+      <w:pPr>
+        <w:ind w:left="3600" w:hanging="360"/>
+      </w:pPr>
+      <w:rPr>
+        <w:rFonts w:ascii="Wingdings" w:hAnsi="Wingdings" w:hint="default"/>
+      </w:rPr>
+    </w:lvl>
+    <w:lvl w:ilvl="6" w:tplc="04090001" w:tentative="1">
+      <w:start w:val="1"/>
+      <w:numFmt w:val="bullet"/>
+      <w:lvlText w:val=""/>
+      <w:lvlJc w:val="left"/>
+      <w:pPr>
+        <w:ind w:left="4320" w:hanging="360"/>
+      </w:pPr>
+      <w:rPr>
+        <w:rFonts w:ascii="Symbol" w:hAnsi="Symbol" w:hint="default"/>
+      </w:rPr>
+    </w:lvl>
+    <w:lvl w:ilvl="7" w:tplc="04090003" w:tentative="1">
+      <w:start w:val="1"/>
+      <w:numFmt w:val="bullet"/>
+      <w:lvlText w:val="o"/>
+      <w:lvlJc w:val="left"/>
+      <w:pPr>
+        <w:ind w:left="5040" w:hanging="360"/>
+      </w:pPr>
+      <w:rPr>
+        <w:rFonts w:ascii="Courier New" w:hAnsi="Courier New" w:cs="Courier New" w:hint="default"/>
+      </w:rPr>
+    </w:lvl>
+    <w:lvl w:ilvl="8" w:tplc="04090005" w:tentative="1">
+      <w:start w:val="1"/>
+      <w:numFmt w:val="bullet"/>
+      <w:lvlText w:val=""/>
+      <w:lvlJc w:val="left"/>
+      <w:pPr>
+        <w:ind w:left="5760" w:hanging="360"/>
+      </w:pPr>
+      <w:rPr>
+        <w:rFonts w:ascii="Wingdings" w:hAnsi="Wingdings" w:hint="default"/>
+      </w:rPr>
+    </w:lvl>
+  </w:abstractNum>
+  <w:abstractNum w:abstractNumId="14" w15:restartNumberingAfterBreak="0">
     <w:nsid w:val="46EA4E52"/>
     <w:multiLevelType w:val="hybridMultilevel"/>
     <w:tmpl w:val="48AC7B36"/>
@@ -6081,7 +7497,7 @@
       </w:rPr>
     </w:lvl>
   </w:abstractNum>
-  <w:abstractNum w:abstractNumId="12">
+  <w:abstractNum w:abstractNumId="15" w15:restartNumberingAfterBreak="0">
     <w:nsid w:val="4C923063"/>
     <w:multiLevelType w:val="hybridMultilevel"/>
     <w:tmpl w:val="1DCC7FD2"/>
@@ -6194,7 +7610,7 @@
       </w:rPr>
     </w:lvl>
   </w:abstractNum>
-  <w:abstractNum w:abstractNumId="13">
+  <w:abstractNum w:abstractNumId="16" w15:restartNumberingAfterBreak="0">
     <w:nsid w:val="589348C1"/>
     <w:multiLevelType w:val="hybridMultilevel"/>
     <w:tmpl w:val="87D46304"/>
@@ -6307,7 +7723,7 @@
       </w:rPr>
     </w:lvl>
   </w:abstractNum>
-  <w:abstractNum w:abstractNumId="14">
+  <w:abstractNum w:abstractNumId="17" w15:restartNumberingAfterBreak="0">
     <w:nsid w:val="5E3E2986"/>
     <w:multiLevelType w:val="hybridMultilevel"/>
     <w:tmpl w:val="2970F3CA"/>
@@ -6396,29 +7812,142 @@
       </w:pPr>
     </w:lvl>
   </w:abstractNum>
+  <w:abstractNum w:abstractNumId="18" w15:restartNumberingAfterBreak="0">
+    <w:nsid w:val="67EA4B1C"/>
+    <w:multiLevelType w:val="hybridMultilevel"/>
+    <w:tmpl w:val="59BE5AEA"/>
+    <w:lvl w:ilvl="0" w:tplc="C066B2D0">
+      <w:start w:val="1"/>
+      <w:numFmt w:val="bullet"/>
+      <w:lvlText w:val="-"/>
+      <w:lvlJc w:val="left"/>
+      <w:pPr>
+        <w:ind w:left="360" w:hanging="360"/>
+      </w:pPr>
+      <w:rPr>
+        <w:rFonts w:ascii="Calibri" w:eastAsiaTheme="minorHAnsi" w:hAnsi="Calibri" w:cstheme="minorBidi" w:hint="default"/>
+      </w:rPr>
+    </w:lvl>
+    <w:lvl w:ilvl="1" w:tplc="04090003" w:tentative="1">
+      <w:start w:val="1"/>
+      <w:numFmt w:val="bullet"/>
+      <w:lvlText w:val="o"/>
+      <w:lvlJc w:val="left"/>
+      <w:pPr>
+        <w:ind w:left="720" w:hanging="360"/>
+      </w:pPr>
+      <w:rPr>
+        <w:rFonts w:ascii="Courier New" w:hAnsi="Courier New" w:cs="Courier New" w:hint="default"/>
+      </w:rPr>
+    </w:lvl>
+    <w:lvl w:ilvl="2" w:tplc="04090005" w:tentative="1">
+      <w:start w:val="1"/>
+      <w:numFmt w:val="bullet"/>
+      <w:lvlText w:val=""/>
+      <w:lvlJc w:val="left"/>
+      <w:pPr>
+        <w:ind w:left="1440" w:hanging="360"/>
+      </w:pPr>
+      <w:rPr>
+        <w:rFonts w:ascii="Wingdings" w:hAnsi="Wingdings" w:hint="default"/>
+      </w:rPr>
+    </w:lvl>
+    <w:lvl w:ilvl="3" w:tplc="04090001" w:tentative="1">
+      <w:start w:val="1"/>
+      <w:numFmt w:val="bullet"/>
+      <w:lvlText w:val=""/>
+      <w:lvlJc w:val="left"/>
+      <w:pPr>
+        <w:ind w:left="2160" w:hanging="360"/>
+      </w:pPr>
+      <w:rPr>
+        <w:rFonts w:ascii="Symbol" w:hAnsi="Symbol" w:hint="default"/>
+      </w:rPr>
+    </w:lvl>
+    <w:lvl w:ilvl="4" w:tplc="04090003" w:tentative="1">
+      <w:start w:val="1"/>
+      <w:numFmt w:val="bullet"/>
+      <w:lvlText w:val="o"/>
+      <w:lvlJc w:val="left"/>
+      <w:pPr>
+        <w:ind w:left="2880" w:hanging="360"/>
+      </w:pPr>
+      <w:rPr>
+        <w:rFonts w:ascii="Courier New" w:hAnsi="Courier New" w:cs="Courier New" w:hint="default"/>
+      </w:rPr>
+    </w:lvl>
+    <w:lvl w:ilvl="5" w:tplc="04090005" w:tentative="1">
+      <w:start w:val="1"/>
+      <w:numFmt w:val="bullet"/>
+      <w:lvlText w:val=""/>
+      <w:lvlJc w:val="left"/>
+      <w:pPr>
+        <w:ind w:left="3600" w:hanging="360"/>
+      </w:pPr>
+      <w:rPr>
+        <w:rFonts w:ascii="Wingdings" w:hAnsi="Wingdings" w:hint="default"/>
+      </w:rPr>
+    </w:lvl>
+    <w:lvl w:ilvl="6" w:tplc="04090001" w:tentative="1">
+      <w:start w:val="1"/>
+      <w:numFmt w:val="bullet"/>
+      <w:lvlText w:val=""/>
+      <w:lvlJc w:val="left"/>
+      <w:pPr>
+        <w:ind w:left="4320" w:hanging="360"/>
+      </w:pPr>
+      <w:rPr>
+        <w:rFonts w:ascii="Symbol" w:hAnsi="Symbol" w:hint="default"/>
+      </w:rPr>
+    </w:lvl>
+    <w:lvl w:ilvl="7" w:tplc="04090003" w:tentative="1">
+      <w:start w:val="1"/>
+      <w:numFmt w:val="bullet"/>
+      <w:lvlText w:val="o"/>
+      <w:lvlJc w:val="left"/>
+      <w:pPr>
+        <w:ind w:left="5040" w:hanging="360"/>
+      </w:pPr>
+      <w:rPr>
+        <w:rFonts w:ascii="Courier New" w:hAnsi="Courier New" w:cs="Courier New" w:hint="default"/>
+      </w:rPr>
+    </w:lvl>
+    <w:lvl w:ilvl="8" w:tplc="04090005" w:tentative="1">
+      <w:start w:val="1"/>
+      <w:numFmt w:val="bullet"/>
+      <w:lvlText w:val=""/>
+      <w:lvlJc w:val="left"/>
+      <w:pPr>
+        <w:ind w:left="5760" w:hanging="360"/>
+      </w:pPr>
+      <w:rPr>
+        <w:rFonts w:ascii="Wingdings" w:hAnsi="Wingdings" w:hint="default"/>
+      </w:rPr>
+    </w:lvl>
+  </w:abstractNum>
   <w:num w:numId="1">
+    <w:abstractNumId w:val="17"/>
+  </w:num>
+  <w:num w:numId="2">
+    <w:abstractNumId w:val="6"/>
+  </w:num>
+  <w:num w:numId="3">
+    <w:abstractNumId w:val="1"/>
+  </w:num>
+  <w:num w:numId="4">
+    <w:abstractNumId w:val="2"/>
+  </w:num>
+  <w:num w:numId="5">
+    <w:abstractNumId w:val="16"/>
+  </w:num>
+  <w:num w:numId="6">
+    <w:abstractNumId w:val="8"/>
+  </w:num>
+  <w:num w:numId="7">
     <w:abstractNumId w:val="14"/>
   </w:num>
-  <w:num w:numId="2">
-    <w:abstractNumId w:val="5"/>
-  </w:num>
-  <w:num w:numId="3">
-    <w:abstractNumId w:val="0"/>
-  </w:num>
-  <w:num w:numId="4">
-    <w:abstractNumId w:val="1"/>
-  </w:num>
-  <w:num w:numId="5">
-    <w:abstractNumId w:val="13"/>
-  </w:num>
-  <w:num w:numId="6">
-    <w:abstractNumId w:val="7"/>
-  </w:num>
-  <w:num w:numId="7">
+  <w:num w:numId="8">
     <w:abstractNumId w:val="11"/>
-  </w:num>
-  <w:num w:numId="8">
-    <w:abstractNumId w:val="10"/>
     <w:lvlOverride w:ilvl="0">
       <w:startOverride w:val="1"/>
     </w:lvlOverride>
@@ -6448,25 +7977,37 @@
     </w:lvlOverride>
   </w:num>
   <w:num w:numId="9">
+    <w:abstractNumId w:val="10"/>
+  </w:num>
+  <w:num w:numId="10">
+    <w:abstractNumId w:val="3"/>
+  </w:num>
+  <w:num w:numId="11">
+    <w:abstractNumId w:val="7"/>
+  </w:num>
+  <w:num w:numId="12">
     <w:abstractNumId w:val="9"/>
   </w:num>
-  <w:num w:numId="10">
-    <w:abstractNumId w:val="2"/>
+  <w:num w:numId="13">
+    <w:abstractNumId w:val="5"/>
   </w:num>
-  <w:num w:numId="11">
-    <w:abstractNumId w:val="6"/>
+  <w:num w:numId="14">
+    <w:abstractNumId w:val="15"/>
   </w:num>
-  <w:num w:numId="12">
-    <w:abstractNumId w:val="8"/>
-  </w:num>
-  <w:num w:numId="13">
+  <w:num w:numId="15">
     <w:abstractNumId w:val="4"/>
   </w:num>
-  <w:num w:numId="14">
+  <w:num w:numId="16">
+    <w:abstractNumId w:val="0"/>
+  </w:num>
+  <w:num w:numId="17">
+    <w:abstractNumId w:val="13"/>
+  </w:num>
+  <w:num w:numId="18">
+    <w:abstractNumId w:val="18"/>
+  </w:num>
+  <w:num w:numId="19">
     <w:abstractNumId w:val="12"/>
-  </w:num>
-  <w:num w:numId="15">
-    <w:abstractNumId w:val="3"/>
   </w:num>
 </w:numbering>
 </file>
@@ -7075,7 +8616,6 @@
       <w:spacing w:after="0" w:line="240" w:lineRule="auto"/>
     </w:pPr>
     <w:tblPr>
-      <w:tblInd w:w="0" w:type="dxa"/>
       <w:tblBorders>
         <w:top w:val="single" w:sz="4" w:space="0" w:color="auto"/>
         <w:left w:val="single" w:sz="4" w:space="0" w:color="auto"/>
@@ -7084,12 +8624,6 @@
         <w:insideH w:val="single" w:sz="4" w:space="0" w:color="auto"/>
         <w:insideV w:val="single" w:sz="4" w:space="0" w:color="auto"/>
       </w:tblBorders>
-      <w:tblCellMar>
-        <w:top w:w="0" w:type="dxa"/>
-        <w:left w:w="108" w:type="dxa"/>
-        <w:bottom w:w="0" w:type="dxa"/>
-        <w:right w:w="108" w:type="dxa"/>
-      </w:tblCellMar>
     </w:tblPr>
   </w:style>
   <w:style w:type="paragraph" w:styleId="Header">

</xml_diff>

<commit_message>
Modified doc with bar chart.
</commit_message>
<xml_diff>
--- a/exam/BarGraph__And_Essay_Format (1).docx
+++ b/exam/BarGraph__And_Essay_Format (1).docx
@@ -4040,6 +4040,8 @@
           <w:r>
             <w:t>Contents</w:t>
           </w:r>
+          <w:bookmarkStart w:id="0" w:name="_GoBack"/>
+          <w:bookmarkEnd w:id="0"/>
         </w:p>
         <w:p>
           <w:pPr>
@@ -4061,7 +4063,7 @@
           <w:r>
             <w:fldChar w:fldCharType="separate"/>
           </w:r>
-          <w:hyperlink w:anchor="_Toc453254846" w:history="1">
+          <w:hyperlink w:anchor="_Toc453847214" w:history="1">
             <w:r>
               <w:rPr>
                 <w:rStyle w:val="Hyperlink"/>
@@ -4089,7 +4091,7 @@
                 <w:noProof/>
                 <w:webHidden/>
               </w:rPr>
-              <w:instrText xml:space="preserve"> PAGEREF _Toc453254846 \h </w:instrText>
+              <w:instrText xml:space="preserve"> PAGEREF _Toc453847214 \h </w:instrText>
             </w:r>
             <w:r>
               <w:rPr>
@@ -4131,7 +4133,7 @@
               <w:noProof/>
             </w:rPr>
           </w:pPr>
-          <w:hyperlink w:anchor="_Toc453254847" w:history="1">
+          <w:hyperlink w:anchor="_Toc453847215" w:history="1">
             <w:r>
               <w:rPr>
                 <w:rStyle w:val="Hyperlink"/>
@@ -4158,7 +4160,7 @@
                 <w:noProof/>
                 <w:webHidden/>
               </w:rPr>
-              <w:instrText xml:space="preserve"> PAGEREF _Toc453254847 \h </w:instrText>
+              <w:instrText xml:space="preserve"> PAGEREF _Toc453847215 \h </w:instrText>
             </w:r>
             <w:r>
               <w:rPr>
@@ -4200,7 +4202,7 @@
               <w:noProof/>
             </w:rPr>
           </w:pPr>
-          <w:hyperlink w:anchor="_Toc453254848" w:history="1">
+          <w:hyperlink w:anchor="_Toc453847216" w:history="1">
             <w:r>
               <w:rPr>
                 <w:rStyle w:val="Hyperlink"/>
@@ -4227,7 +4229,7 @@
                 <w:noProof/>
                 <w:webHidden/>
               </w:rPr>
-              <w:instrText xml:space="preserve"> PAGEREF _Toc453254848 \h </w:instrText>
+              <w:instrText xml:space="preserve"> PAGEREF _Toc453847216 \h </w:instrText>
             </w:r>
             <w:r>
               <w:rPr>
@@ -4269,7 +4271,7 @@
               <w:noProof/>
             </w:rPr>
           </w:pPr>
-          <w:hyperlink w:anchor="_Toc453254849" w:history="1">
+          <w:hyperlink w:anchor="_Toc453847217" w:history="1">
             <w:r>
               <w:rPr>
                 <w:rStyle w:val="Hyperlink"/>
@@ -4296,7 +4298,7 @@
                 <w:noProof/>
                 <w:webHidden/>
               </w:rPr>
-              <w:instrText xml:space="preserve"> PAGEREF _Toc453254849 \h </w:instrText>
+              <w:instrText xml:space="preserve"> PAGEREF _Toc453847217 \h </w:instrText>
             </w:r>
             <w:r>
               <w:rPr>
@@ -4338,7 +4340,7 @@
               <w:noProof/>
             </w:rPr>
           </w:pPr>
-          <w:hyperlink w:anchor="_Toc453254850" w:history="1">
+          <w:hyperlink w:anchor="_Toc453847218" w:history="1">
             <w:r>
               <w:rPr>
                 <w:rStyle w:val="Hyperlink"/>
@@ -4366,7 +4368,7 @@
                 <w:noProof/>
                 <w:webHidden/>
               </w:rPr>
-              <w:instrText xml:space="preserve"> PAGEREF _Toc453254850 \h </w:instrText>
+              <w:instrText xml:space="preserve"> PAGEREF _Toc453847218 \h </w:instrText>
             </w:r>
             <w:r>
               <w:rPr>
@@ -4408,7 +4410,7 @@
               <w:noProof/>
             </w:rPr>
           </w:pPr>
-          <w:hyperlink w:anchor="_Toc453254851" w:history="1">
+          <w:hyperlink w:anchor="_Toc453847219" w:history="1">
             <w:r>
               <w:rPr>
                 <w:rStyle w:val="Hyperlink"/>
@@ -4435,7 +4437,7 @@
                 <w:noProof/>
                 <w:webHidden/>
               </w:rPr>
-              <w:instrText xml:space="preserve"> PAGEREF _Toc453254851 \h </w:instrText>
+              <w:instrText xml:space="preserve"> PAGEREF _Toc453847219 \h </w:instrText>
             </w:r>
             <w:r>
               <w:rPr>
@@ -4477,7 +4479,7 @@
               <w:noProof/>
             </w:rPr>
           </w:pPr>
-          <w:hyperlink w:anchor="_Toc453254852" w:history="1">
+          <w:hyperlink w:anchor="_Toc453847220" w:history="1">
             <w:r>
               <w:rPr>
                 <w:rStyle w:val="Hyperlink"/>
@@ -4504,7 +4506,7 @@
                 <w:noProof/>
                 <w:webHidden/>
               </w:rPr>
-              <w:instrText xml:space="preserve"> PAGEREF _Toc453254852 \h </w:instrText>
+              <w:instrText xml:space="preserve"> PAGEREF _Toc453847220 \h </w:instrText>
             </w:r>
             <w:r>
               <w:rPr>
@@ -4546,13 +4548,13 @@
               <w:noProof/>
             </w:rPr>
           </w:pPr>
-          <w:hyperlink w:anchor="_Toc453254853" w:history="1">
+          <w:hyperlink w:anchor="_Toc453847221" w:history="1">
             <w:r>
               <w:rPr>
                 <w:rStyle w:val="Hyperlink"/>
                 <w:noProof/>
               </w:rPr>
-              <w:t>Sample 2 - Comparison Bar graph</w:t>
+              <w:t>Sample 2</w:t>
             </w:r>
             <w:r>
               <w:rPr>
@@ -4573,7 +4575,7 @@
                 <w:noProof/>
                 <w:webHidden/>
               </w:rPr>
-              <w:instrText xml:space="preserve"> PAGEREF _Toc453254853 \h </w:instrText>
+              <w:instrText xml:space="preserve"> PAGEREF _Toc453847221 \h </w:instrText>
             </w:r>
             <w:r>
               <w:rPr>
@@ -4615,7 +4617,7 @@
               <w:noProof/>
             </w:rPr>
           </w:pPr>
-          <w:hyperlink w:anchor="_Toc453254854" w:history="1">
+          <w:hyperlink w:anchor="_Toc453847222" w:history="1">
             <w:r>
               <w:rPr>
                 <w:rStyle w:val="Hyperlink"/>
@@ -4642,7 +4644,7 @@
                 <w:noProof/>
                 <w:webHidden/>
               </w:rPr>
-              <w:instrText xml:space="preserve"> PAGEREF _Toc453254854 \h </w:instrText>
+              <w:instrText xml:space="preserve"> PAGEREF _Toc453847222 \h </w:instrText>
             </w:r>
             <w:r>
               <w:rPr>
@@ -4663,6 +4665,144 @@
                 <w:webHidden/>
               </w:rPr>
               <w:t>7</w:t>
+            </w:r>
+            <w:r>
+              <w:rPr>
+                <w:noProof/>
+                <w:webHidden/>
+              </w:rPr>
+              <w:fldChar w:fldCharType="end"/>
+            </w:r>
+          </w:hyperlink>
+        </w:p>
+        <w:p>
+          <w:pPr>
+            <w:pStyle w:val="TOC3"/>
+            <w:tabs>
+              <w:tab w:val="right" w:leader="dot" w:pos="9350"/>
+            </w:tabs>
+            <w:rPr>
+              <w:rFonts w:eastAsiaTheme="minorEastAsia"/>
+              <w:noProof/>
+            </w:rPr>
+          </w:pPr>
+          <w:hyperlink w:anchor="_Toc453847223" w:history="1">
+            <w:r>
+              <w:rPr>
+                <w:rStyle w:val="Hyperlink"/>
+                <w:noProof/>
+              </w:rPr>
+              <w:t>Sample 4 - Comparison Bar graph</w:t>
+            </w:r>
+            <w:r>
+              <w:rPr>
+                <w:noProof/>
+                <w:webHidden/>
+              </w:rPr>
+              <w:tab/>
+            </w:r>
+            <w:r>
+              <w:rPr>
+                <w:noProof/>
+                <w:webHidden/>
+              </w:rPr>
+              <w:fldChar w:fldCharType="begin"/>
+            </w:r>
+            <w:r>
+              <w:rPr>
+                <w:noProof/>
+                <w:webHidden/>
+              </w:rPr>
+              <w:instrText xml:space="preserve"> PAGEREF _Toc453847223 \h </w:instrText>
+            </w:r>
+            <w:r>
+              <w:rPr>
+                <w:noProof/>
+                <w:webHidden/>
+              </w:rPr>
+            </w:r>
+            <w:r>
+              <w:rPr>
+                <w:noProof/>
+                <w:webHidden/>
+              </w:rPr>
+              <w:fldChar w:fldCharType="separate"/>
+            </w:r>
+            <w:r>
+              <w:rPr>
+                <w:noProof/>
+                <w:webHidden/>
+              </w:rPr>
+              <w:t>8</w:t>
+            </w:r>
+            <w:r>
+              <w:rPr>
+                <w:noProof/>
+                <w:webHidden/>
+              </w:rPr>
+              <w:fldChar w:fldCharType="end"/>
+            </w:r>
+          </w:hyperlink>
+        </w:p>
+        <w:p>
+          <w:pPr>
+            <w:pStyle w:val="TOC3"/>
+            <w:tabs>
+              <w:tab w:val="right" w:leader="dot" w:pos="9350"/>
+            </w:tabs>
+            <w:rPr>
+              <w:rFonts w:eastAsiaTheme="minorEastAsia"/>
+              <w:noProof/>
+            </w:rPr>
+          </w:pPr>
+          <w:hyperlink w:anchor="_Toc453847224" w:history="1">
+            <w:r>
+              <w:rPr>
+                <w:rStyle w:val="Hyperlink"/>
+                <w:noProof/>
+              </w:rPr>
+              <w:t>Sample 5</w:t>
+            </w:r>
+            <w:r>
+              <w:rPr>
+                <w:noProof/>
+                <w:webHidden/>
+              </w:rPr>
+              <w:tab/>
+            </w:r>
+            <w:r>
+              <w:rPr>
+                <w:noProof/>
+                <w:webHidden/>
+              </w:rPr>
+              <w:fldChar w:fldCharType="begin"/>
+            </w:r>
+            <w:r>
+              <w:rPr>
+                <w:noProof/>
+                <w:webHidden/>
+              </w:rPr>
+              <w:instrText xml:space="preserve"> PAGEREF _Toc453847224 \h </w:instrText>
+            </w:r>
+            <w:r>
+              <w:rPr>
+                <w:noProof/>
+                <w:webHidden/>
+              </w:rPr>
+            </w:r>
+            <w:r>
+              <w:rPr>
+                <w:noProof/>
+                <w:webHidden/>
+              </w:rPr>
+              <w:fldChar w:fldCharType="separate"/>
+            </w:r>
+            <w:r>
+              <w:rPr>
+                <w:noProof/>
+                <w:webHidden/>
+              </w:rPr>
+              <w:t>8</w:t>
             </w:r>
             <w:r>
               <w:rPr>
@@ -4684,7 +4824,7 @@
               <w:noProof/>
             </w:rPr>
           </w:pPr>
-          <w:hyperlink w:anchor="_Toc453254855" w:history="1">
+          <w:hyperlink w:anchor="_Toc453847225" w:history="1">
             <w:r>
               <w:rPr>
                 <w:rStyle w:val="Hyperlink"/>
@@ -4711,7 +4851,7 @@
                 <w:noProof/>
                 <w:webHidden/>
               </w:rPr>
-              <w:instrText xml:space="preserve"> PAGEREF _Toc453254855 \h </w:instrText>
+              <w:instrText xml:space="preserve"> PAGEREF _Toc453847225 \h </w:instrText>
             </w:r>
             <w:r>
               <w:rPr>
@@ -4731,7 +4871,7 @@
                 <w:noProof/>
                 <w:webHidden/>
               </w:rPr>
-              <w:t>8</w:t>
+              <w:t>9</w:t>
             </w:r>
             <w:r>
               <w:rPr>
@@ -4753,7 +4893,7 @@
               <w:noProof/>
             </w:rPr>
           </w:pPr>
-          <w:hyperlink w:anchor="_Toc453254856" w:history="1">
+          <w:hyperlink w:anchor="_Toc453847226" w:history="1">
             <w:r>
               <w:rPr>
                 <w:rStyle w:val="Hyperlink"/>
@@ -4780,7 +4920,7 @@
                 <w:noProof/>
                 <w:webHidden/>
               </w:rPr>
-              <w:instrText xml:space="preserve"> PAGEREF _Toc453254856 \h </w:instrText>
+              <w:instrText xml:space="preserve"> PAGEREF _Toc453847226 \h </w:instrText>
             </w:r>
             <w:r>
               <w:rPr>
@@ -4800,7 +4940,7 @@
                 <w:noProof/>
                 <w:webHidden/>
               </w:rPr>
-              <w:t>8</w:t>
+              <w:t>9</w:t>
             </w:r>
             <w:r>
               <w:rPr>
@@ -4822,7 +4962,7 @@
               <w:noProof/>
             </w:rPr>
           </w:pPr>
-          <w:hyperlink w:anchor="_Toc453254857" w:history="1">
+          <w:hyperlink w:anchor="_Toc453847227" w:history="1">
             <w:r>
               <w:rPr>
                 <w:rStyle w:val="Hyperlink"/>
@@ -4849,7 +4989,7 @@
                 <w:noProof/>
                 <w:webHidden/>
               </w:rPr>
-              <w:instrText xml:space="preserve"> PAGEREF _Toc453254857 \h </w:instrText>
+              <w:instrText xml:space="preserve"> PAGEREF _Toc453847227 \h </w:instrText>
             </w:r>
             <w:r>
               <w:rPr>
@@ -4869,7 +5009,7 @@
                 <w:noProof/>
                 <w:webHidden/>
               </w:rPr>
-              <w:t>9</w:t>
+              <w:t>10</w:t>
             </w:r>
             <w:r>
               <w:rPr>
@@ -4891,7 +5031,7 @@
               <w:noProof/>
             </w:rPr>
           </w:pPr>
-          <w:hyperlink w:anchor="_Toc453254858" w:history="1">
+          <w:hyperlink w:anchor="_Toc453847228" w:history="1">
             <w:r>
               <w:rPr>
                 <w:rStyle w:val="Hyperlink"/>
@@ -4918,7 +5058,7 @@
                 <w:noProof/>
                 <w:webHidden/>
               </w:rPr>
-              <w:instrText xml:space="preserve"> PAGEREF _Toc453254858 \h </w:instrText>
+              <w:instrText xml:space="preserve"> PAGEREF _Toc453847228 \h </w:instrText>
             </w:r>
             <w:r>
               <w:rPr>
@@ -4938,7 +5078,7 @@
                 <w:noProof/>
                 <w:webHidden/>
               </w:rPr>
-              <w:t>9</w:t>
+              <w:t>10</w:t>
             </w:r>
             <w:r>
               <w:rPr>
@@ -4960,7 +5100,7 @@
               <w:noProof/>
             </w:rPr>
           </w:pPr>
-          <w:hyperlink w:anchor="_Toc453254859" w:history="1">
+          <w:hyperlink w:anchor="_Toc453847229" w:history="1">
             <w:r>
               <w:rPr>
                 <w:rStyle w:val="Hyperlink"/>
@@ -4987,7 +5127,7 @@
                 <w:noProof/>
                 <w:webHidden/>
               </w:rPr>
-              <w:instrText xml:space="preserve"> PAGEREF _Toc453254859 \h </w:instrText>
+              <w:instrText xml:space="preserve"> PAGEREF _Toc453847229 \h </w:instrText>
             </w:r>
             <w:r>
               <w:rPr>
@@ -5007,7 +5147,7 @@
                 <w:noProof/>
                 <w:webHidden/>
               </w:rPr>
-              <w:t>10</w:t>
+              <w:t>11</w:t>
             </w:r>
             <w:r>
               <w:rPr>
@@ -5029,7 +5169,7 @@
               <w:noProof/>
             </w:rPr>
           </w:pPr>
-          <w:hyperlink w:anchor="_Toc453254860" w:history="1">
+          <w:hyperlink w:anchor="_Toc453847230" w:history="1">
             <w:r>
               <w:rPr>
                 <w:rStyle w:val="Hyperlink"/>
@@ -5056,7 +5196,7 @@
                 <w:noProof/>
                 <w:webHidden/>
               </w:rPr>
-              <w:instrText xml:space="preserve"> PAGEREF _Toc453254860 \h </w:instrText>
+              <w:instrText xml:space="preserve"> PAGEREF _Toc453847230 \h </w:instrText>
             </w:r>
             <w:r>
               <w:rPr>
@@ -5076,7 +5216,7 @@
                 <w:noProof/>
                 <w:webHidden/>
               </w:rPr>
-              <w:t>11</w:t>
+              <w:t>12</w:t>
             </w:r>
             <w:r>
               <w:rPr>
@@ -5098,7 +5238,7 @@
               <w:noProof/>
             </w:rPr>
           </w:pPr>
-          <w:hyperlink w:anchor="_Toc453254861" w:history="1">
+          <w:hyperlink w:anchor="_Toc453847231" w:history="1">
             <w:r>
               <w:rPr>
                 <w:rStyle w:val="Hyperlink"/>
@@ -5125,7 +5265,7 @@
                 <w:noProof/>
                 <w:webHidden/>
               </w:rPr>
-              <w:instrText xml:space="preserve"> PAGEREF _Toc453254861 \h </w:instrText>
+              <w:instrText xml:space="preserve"> PAGEREF _Toc453847231 \h </w:instrText>
             </w:r>
             <w:r>
               <w:rPr>
@@ -5145,7 +5285,7 @@
                 <w:noProof/>
                 <w:webHidden/>
               </w:rPr>
-              <w:t>12</w:t>
+              <w:t>13</w:t>
             </w:r>
             <w:r>
               <w:rPr>
@@ -5167,7 +5307,7 @@
               <w:noProof/>
             </w:rPr>
           </w:pPr>
-          <w:hyperlink w:anchor="_Toc453254862" w:history="1">
+          <w:hyperlink w:anchor="_Toc453847232" w:history="1">
             <w:r>
               <w:rPr>
                 <w:rStyle w:val="Hyperlink"/>
@@ -5194,7 +5334,7 @@
                 <w:noProof/>
                 <w:webHidden/>
               </w:rPr>
-              <w:instrText xml:space="preserve"> PAGEREF _Toc453254862 \h </w:instrText>
+              <w:instrText xml:space="preserve"> PAGEREF _Toc453847232 \h </w:instrText>
             </w:r>
             <w:r>
               <w:rPr>
@@ -5214,7 +5354,7 @@
                 <w:noProof/>
                 <w:webHidden/>
               </w:rPr>
-              <w:t>14</w:t>
+              <w:t>15</w:t>
             </w:r>
             <w:r>
               <w:rPr>
@@ -5236,7 +5376,7 @@
               <w:noProof/>
             </w:rPr>
           </w:pPr>
-          <w:hyperlink w:anchor="_Toc453254863" w:history="1">
+          <w:hyperlink w:anchor="_Toc453847233" w:history="1">
             <w:r>
               <w:rPr>
                 <w:rStyle w:val="Hyperlink"/>
@@ -5263,7 +5403,7 @@
                 <w:noProof/>
                 <w:webHidden/>
               </w:rPr>
-              <w:instrText xml:space="preserve"> PAGEREF _Toc453254863 \h </w:instrText>
+              <w:instrText xml:space="preserve"> PAGEREF _Toc453847233 \h </w:instrText>
             </w:r>
             <w:r>
               <w:rPr>
@@ -5283,7 +5423,7 @@
                 <w:noProof/>
                 <w:webHidden/>
               </w:rPr>
-              <w:t>16</w:t>
+              <w:t>17</w:t>
             </w:r>
             <w:r>
               <w:rPr>
@@ -5305,7 +5445,7 @@
               <w:noProof/>
             </w:rPr>
           </w:pPr>
-          <w:hyperlink w:anchor="_Toc453254864" w:history="1">
+          <w:hyperlink w:anchor="_Toc453847234" w:history="1">
             <w:r>
               <w:rPr>
                 <w:rStyle w:val="Hyperlink"/>
@@ -5333,7 +5473,7 @@
                 <w:noProof/>
                 <w:webHidden/>
               </w:rPr>
-              <w:instrText xml:space="preserve"> PAGEREF _Toc453254864 \h </w:instrText>
+              <w:instrText xml:space="preserve"> PAGEREF _Toc453847234 \h </w:instrText>
             </w:r>
             <w:r>
               <w:rPr>
@@ -5353,7 +5493,7 @@
                 <w:noProof/>
                 <w:webHidden/>
               </w:rPr>
-              <w:t>17</w:t>
+              <w:t>18</w:t>
             </w:r>
             <w:r>
               <w:rPr>
@@ -5375,7 +5515,7 @@
               <w:noProof/>
             </w:rPr>
           </w:pPr>
-          <w:hyperlink w:anchor="_Toc453254865" w:history="1">
+          <w:hyperlink w:anchor="_Toc453847235" w:history="1">
             <w:r>
               <w:rPr>
                 <w:rStyle w:val="Hyperlink"/>
@@ -5402,7 +5542,7 @@
                 <w:noProof/>
                 <w:webHidden/>
               </w:rPr>
-              <w:instrText xml:space="preserve"> PAGEREF _Toc453254865 \h </w:instrText>
+              <w:instrText xml:space="preserve"> PAGEREF _Toc453847235 \h </w:instrText>
             </w:r>
             <w:r>
               <w:rPr>
@@ -5422,7 +5562,7 @@
                 <w:noProof/>
                 <w:webHidden/>
               </w:rPr>
-              <w:t>18</w:t>
+              <w:t>19</w:t>
             </w:r>
             <w:r>
               <w:rPr>
@@ -5465,7 +5605,7 @@
           <w:shd w:val="clear" w:color="auto" w:fill="FFFFFF"/>
         </w:rPr>
       </w:pPr>
-      <w:bookmarkStart w:id="0" w:name="_Toc453254846"/>
+      <w:bookmarkStart w:id="1" w:name="_Toc453847214"/>
       <w:r>
         <w:rPr>
           <w:shd w:val="clear" w:color="auto" w:fill="FFFFFF"/>
@@ -5491,7 +5631,7 @@
         </w:rPr>
         <w:t>:</w:t>
       </w:r>
-      <w:bookmarkEnd w:id="0"/>
+      <w:bookmarkEnd w:id="1"/>
     </w:p>
     <w:p/>
     <w:tbl>
@@ -6237,7 +6377,7 @@
       <w:pPr>
         <w:pStyle w:val="Heading1"/>
       </w:pPr>
-      <w:bookmarkStart w:id="1" w:name="_Toc453254847"/>
+      <w:bookmarkStart w:id="2" w:name="_Toc453847215"/>
       <w:r>
         <w:lastRenderedPageBreak/>
         <w:t xml:space="preserve">Describe </w:t>
@@ -6248,7 +6388,7 @@
       <w:r>
         <w:t>template and format</w:t>
       </w:r>
-      <w:bookmarkEnd w:id="1"/>
+      <w:bookmarkEnd w:id="2"/>
     </w:p>
     <w:p>
       <w:pPr>
@@ -7034,7 +7174,7 @@
       <w:pPr>
         <w:pStyle w:val="Heading2"/>
       </w:pPr>
-      <w:bookmarkStart w:id="2" w:name="_Toc453254848"/>
+      <w:bookmarkStart w:id="3" w:name="_Toc453847216"/>
       <w:r>
         <w:lastRenderedPageBreak/>
         <w:t>Pie chat</w:t>
@@ -7042,18 +7182,18 @@
       <w:r>
         <w:t>s</w:t>
       </w:r>
-      <w:bookmarkEnd w:id="2"/>
+      <w:bookmarkEnd w:id="3"/>
     </w:p>
     <w:p>
       <w:pPr>
         <w:pStyle w:val="Heading3"/>
         <w:ind w:left="720"/>
       </w:pPr>
-      <w:bookmarkStart w:id="3" w:name="_Toc453254849"/>
+      <w:bookmarkStart w:id="4" w:name="_Toc453847217"/>
       <w:r>
         <w:t>Sample 1</w:t>
       </w:r>
-      <w:bookmarkEnd w:id="3"/>
+      <w:bookmarkEnd w:id="4"/>
     </w:p>
     <w:p>
       <w:pPr>
@@ -7204,7 +7344,7 @@
           <w:shd w:val="clear" w:color="auto" w:fill="FFFFFF"/>
         </w:rPr>
       </w:pPr>
-      <w:bookmarkStart w:id="4" w:name="_Toc453254850"/>
+      <w:bookmarkStart w:id="5" w:name="_Toc453847218"/>
       <w:r>
         <w:rPr>
           <w:shd w:val="clear" w:color="auto" w:fill="FFFFFF"/>
@@ -7218,7 +7358,7 @@
         </w:rPr>
         <w:t xml:space="preserve"> 2</w:t>
       </w:r>
-      <w:bookmarkEnd w:id="4"/>
+      <w:bookmarkEnd w:id="5"/>
     </w:p>
     <w:p>
       <w:pPr>
@@ -7347,23 +7487,23 @@
       <w:pPr>
         <w:pStyle w:val="Heading2"/>
       </w:pPr>
-      <w:bookmarkStart w:id="5" w:name="_Toc453254851"/>
+      <w:bookmarkStart w:id="6" w:name="_Toc453847219"/>
       <w:r>
         <w:lastRenderedPageBreak/>
         <w:t>Bar Graphs</w:t>
       </w:r>
-      <w:bookmarkEnd w:id="5"/>
+      <w:bookmarkEnd w:id="6"/>
     </w:p>
     <w:p>
       <w:pPr>
         <w:pStyle w:val="Heading3"/>
         <w:ind w:left="720"/>
       </w:pPr>
-      <w:bookmarkStart w:id="6" w:name="_Toc453254852"/>
+      <w:bookmarkStart w:id="7" w:name="_Toc453847220"/>
       <w:r>
         <w:t>Sample 1</w:t>
       </w:r>
-      <w:bookmarkEnd w:id="6"/>
+      <w:bookmarkEnd w:id="7"/>
     </w:p>
     <w:p/>
     <w:p>
@@ -7835,11 +7975,12 @@
         <w:lastRenderedPageBreak/>
         <w:t xml:space="preserve"> </w:t>
       </w:r>
+      <w:bookmarkStart w:id="8" w:name="_Toc453847221"/>
       <w:r>
         <w:t>Sample 2</w:t>
       </w:r>
-    </w:p>
-    <w:p/>
+      <w:bookmarkEnd w:id="8"/>
+    </w:p>
     <w:p>
       <w:pPr>
         <w:ind w:left="720"/>
@@ -7935,44 +8076,168 @@
         <w:rPr>
           <w:b/>
         </w:rPr>
-        <w:t xml:space="preserve">Point </w:t>
-      </w:r>
+        <w:t>Point 2</w:t>
+      </w:r>
+      <w:r>
+        <w:t>: this figure is predicated to rise steadily so that 2035, it will be 20%.</w:t>
+      </w:r>
+    </w:p>
+    <w:p>
+      <w:pPr>
+        <w:ind w:left="720"/>
+      </w:pPr>
       <w:r>
         <w:rPr>
           <w:b/>
         </w:rPr>
-        <w:t>2</w:t>
+        <w:t>Point 3</w:t>
+      </w:r>
+      <w:r>
+        <w:t>: Between 2010 and 2030, rise will be quite steady, whereas between 2030 and 2035, the rise is less significantly.</w:t>
+      </w:r>
+    </w:p>
+    <w:p>
+      <w:pPr>
+        <w:pStyle w:val="Heading3"/>
+      </w:pPr>
+      <w:bookmarkStart w:id="9" w:name="_Toc453847222"/>
+      <w:r>
+        <w:t>Sample 3</w:t>
+      </w:r>
+      <w:bookmarkEnd w:id="9"/>
+    </w:p>
+    <w:p>
+      <w:pPr>
+        <w:jc w:val="center"/>
+      </w:pPr>
+      <w:r>
+        <w:drawing>
+          <wp:inline distT="0" distB="0" distL="0" distR="0" wp14:anchorId="6D2EACA5" wp14:editId="7607902D">
+            <wp:extent cx="2981325" cy="2222168"/>
+            <wp:effectExtent l="0" t="0" r="0" b="6985"/>
+            <wp:docPr id="20" name="Picture 20"/>
+            <wp:cNvGraphicFramePr>
+              <a:graphicFrameLocks xmlns:a="http://schemas.openxmlformats.org/drawingml/2006/main" noChangeAspect="1"/>
+            </wp:cNvGraphicFramePr>
+            <a:graphic xmlns:a="http://schemas.openxmlformats.org/drawingml/2006/main">
+              <a:graphicData uri="http://schemas.openxmlformats.org/drawingml/2006/picture">
+                <pic:pic xmlns:pic="http://schemas.openxmlformats.org/drawingml/2006/picture">
+                  <pic:nvPicPr>
+                    <pic:cNvPr id="0" name="Picture 1"/>
+                    <pic:cNvPicPr>
+                      <a:picLocks noChangeAspect="1" noChangeArrowheads="1"/>
+                    </pic:cNvPicPr>
+                  </pic:nvPicPr>
+                  <pic:blipFill>
+                    <a:blip r:embed="rId23">
+                      <a:extLst>
+                        <a:ext uri="{28A0092B-C50C-407E-A947-70E740481C1C}">
+                          <a14:useLocalDpi xmlns:a14="http://schemas.microsoft.com/office/drawing/2010/main" val="0"/>
+                        </a:ext>
+                      </a:extLst>
+                    </a:blip>
+                    <a:srcRect/>
+                    <a:stretch>
+                      <a:fillRect/>
+                    </a:stretch>
+                  </pic:blipFill>
+                  <pic:spPr bwMode="auto">
+                    <a:xfrm>
+                      <a:off x="0" y="0"/>
+                      <a:ext cx="2990300" cy="2228858"/>
+                    </a:xfrm>
+                    <a:prstGeom prst="rect">
+                      <a:avLst/>
+                    </a:prstGeom>
+                    <a:noFill/>
+                    <a:ln>
+                      <a:noFill/>
+                    </a:ln>
+                  </pic:spPr>
+                </pic:pic>
+              </a:graphicData>
+            </a:graphic>
+          </wp:inline>
+        </w:drawing>
+      </w:r>
+    </w:p>
+    <w:p>
+      <w:r>
+        <w:rPr>
+          <w:b/>
+        </w:rPr>
+        <w:t>Overview</w:t>
+      </w:r>
+      <w:r>
+        <w:t>: The chart illustrated how many people are in the labour force in four counties in 2012.</w:t>
+      </w:r>
+    </w:p>
+    <w:p>
+      <w:r>
+        <w:rPr>
+          <w:b/>
+        </w:rPr>
+        <w:t>Point 1</w:t>
+      </w:r>
+      <w:r>
+        <w:t>: It is clear that, there is a quite large gap in the size of working population.</w:t>
+      </w:r>
+    </w:p>
+    <w:p>
+      <w:r>
+        <w:rPr>
+          <w:b/>
+        </w:rPr>
+        <w:t>Point 2</w:t>
+      </w:r>
+      <w:r>
+        <w:t>: The higher % can be seen in the Qatar where around 70% of the population is in employment.</w:t>
+      </w:r>
+    </w:p>
+    <w:p>
+      <w:r>
+        <w:rPr>
+          <w:b/>
+        </w:rPr>
+        <w:t>Point 3</w:t>
+      </w:r>
+      <w:r>
+        <w:t xml:space="preserve">: China it the only country with over half the population in work. However, in Turkey &amp; Iraq numbers are much lower, around 25% and 35% respectively. </w:t>
+      </w:r>
+    </w:p>
+    <w:p>
+      <w:r>
+        <w:rPr>
+          <w:b/>
+        </w:rPr>
+        <w:t>Conclusion</w:t>
       </w:r>
       <w:r>
         <w:t xml:space="preserve">: </w:t>
       </w:r>
       <w:r>
-        <w:t>this figure is predicated to rise steadily so that 2035, it will be 20%.</w:t>
-      </w:r>
-    </w:p>
-    <w:p>
-      <w:pPr>
-        <w:ind w:left="720"/>
-      </w:pPr>
-      <w:bookmarkStart w:id="7" w:name="_GoBack"/>
-      <w:r>
-        <w:rPr>
-          <w:b/>
-        </w:rPr>
-        <w:t xml:space="preserve">Point </w:t>
-      </w:r>
-      <w:r>
-        <w:rPr>
-          <w:b/>
-        </w:rPr>
-        <w:t>3</w:t>
-      </w:r>
-      <w:bookmarkEnd w:id="7"/>
-      <w:r>
-        <w:t>:</w:t>
-      </w:r>
-      <w:r>
-        <w:t xml:space="preserve"> Between 2010 and 2030, rise will be quite steady, whereas between 2030 and 2035, the rise is less significantly.</w:t>
+        <w:t>It is pos</w:t>
+      </w:r>
+      <w:r>
+        <w:t>s</w:t>
+      </w:r>
+      <w:r>
+        <w:t xml:space="preserve">ible that some of these </w:t>
+      </w:r>
+      <w:r>
+        <w:t>countries</w:t>
+      </w:r>
+      <w:r>
+        <w:t xml:space="preserve"> have high un</w:t>
+      </w:r>
+      <w:r>
+        <w:t>e</w:t>
+      </w:r>
+      <w:r>
+        <w:t>mployment</w:t>
+      </w:r>
+      <w:r>
+        <w:t>.</w:t>
       </w:r>
       <w:r>
         <w:br w:type="page"/>
@@ -7983,15 +8248,18 @@
         <w:pStyle w:val="Heading3"/>
         <w:ind w:left="720"/>
       </w:pPr>
-      <w:bookmarkStart w:id="8" w:name="_Toc453254853"/>
+      <w:bookmarkStart w:id="10" w:name="_Toc453847223"/>
       <w:r>
         <w:lastRenderedPageBreak/>
-        <w:t xml:space="preserve">Sample 2 - </w:t>
+        <w:t>Sample 4</w:t>
+      </w:r>
+      <w:r>
+        <w:t xml:space="preserve"> - </w:t>
       </w:r>
       <w:r>
         <w:t>Comparison Bar graph</w:t>
       </w:r>
-      <w:bookmarkEnd w:id="8"/>
+      <w:bookmarkEnd w:id="10"/>
     </w:p>
     <w:p>
       <w:pPr>
@@ -8037,7 +8305,7 @@
                     </pic:cNvPicPr>
                   </pic:nvPicPr>
                   <pic:blipFill>
-                    <a:blip r:embed="rId23">
+                    <a:blip r:embed="rId24">
                       <a:extLst>
                         <a:ext uri="{28A0092B-C50C-407E-A947-70E740481C1C}">
                           <a14:useLocalDpi xmlns:a14="http://schemas.microsoft.com/office/drawing/2010/main" val="0"/>
@@ -8218,11 +8486,14 @@
           <w:szCs w:val="20"/>
         </w:rPr>
       </w:pPr>
-      <w:bookmarkStart w:id="9" w:name="_Toc453254854"/>
-      <w:r>
-        <w:t>Sample 3</w:t>
-      </w:r>
-      <w:bookmarkEnd w:id="9"/>
+      <w:bookmarkStart w:id="11" w:name="_Toc453847224"/>
+      <w:r>
+        <w:t xml:space="preserve">Sample </w:t>
+      </w:r>
+      <w:r>
+        <w:t>5</w:t>
+      </w:r>
+      <w:bookmarkEnd w:id="11"/>
     </w:p>
     <w:p>
       <w:pPr>
@@ -8260,7 +8531,7 @@
                     </pic:cNvPicPr>
                   </pic:nvPicPr>
                   <pic:blipFill>
-                    <a:blip r:embed="rId24">
+                    <a:blip r:embed="rId25">
                       <a:extLst>
                         <a:ext uri="{28A0092B-C50C-407E-A947-70E740481C1C}">
                           <a14:useLocalDpi xmlns:a14="http://schemas.microsoft.com/office/drawing/2010/main" val="0"/>
@@ -8304,23 +8575,23 @@
       <w:pPr>
         <w:pStyle w:val="Heading2"/>
       </w:pPr>
-      <w:bookmarkStart w:id="10" w:name="_Toc453254855"/>
+      <w:bookmarkStart w:id="12" w:name="_Toc453847225"/>
       <w:r>
         <w:lastRenderedPageBreak/>
         <w:t>Line Graphs</w:t>
       </w:r>
-      <w:bookmarkEnd w:id="10"/>
+      <w:bookmarkEnd w:id="12"/>
     </w:p>
     <w:p>
       <w:pPr>
         <w:pStyle w:val="Heading3"/>
         <w:ind w:left="720"/>
       </w:pPr>
-      <w:bookmarkStart w:id="11" w:name="_Toc453254856"/>
+      <w:bookmarkStart w:id="13" w:name="_Toc453847226"/>
       <w:r>
         <w:t>Sample 1</w:t>
       </w:r>
-      <w:bookmarkEnd w:id="11"/>
+      <w:bookmarkEnd w:id="13"/>
     </w:p>
     <w:p>
       <w:pPr>
@@ -8347,7 +8618,7 @@
                     <pic:cNvPicPr/>
                   </pic:nvPicPr>
                   <pic:blipFill>
-                    <a:blip r:embed="rId25"/>
+                    <a:blip r:embed="rId26"/>
                     <a:stretch>
                       <a:fillRect/>
                     </a:stretch>
@@ -8453,12 +8724,12 @@
         <w:pStyle w:val="Heading3"/>
         <w:ind w:left="720"/>
       </w:pPr>
-      <w:bookmarkStart w:id="12" w:name="_Toc453254857"/>
+      <w:bookmarkStart w:id="14" w:name="_Toc453847227"/>
       <w:r>
         <w:lastRenderedPageBreak/>
         <w:t>Sample 2</w:t>
       </w:r>
-      <w:bookmarkEnd w:id="12"/>
+      <w:bookmarkEnd w:id="14"/>
     </w:p>
     <w:p/>
     <w:p>
@@ -8495,7 +8766,7 @@
                     </pic:cNvPicPr>
                   </pic:nvPicPr>
                   <pic:blipFill>
-                    <a:blip r:embed="rId26">
+                    <a:blip r:embed="rId27">
                       <a:extLst>
                         <a:ext uri="{28A0092B-C50C-407E-A947-70E740481C1C}">
                           <a14:useLocalDpi xmlns:a14="http://schemas.microsoft.com/office/drawing/2010/main" val="0"/>
@@ -8608,11 +8879,11 @@
         <w:pStyle w:val="Heading3"/>
         <w:ind w:left="720"/>
       </w:pPr>
-      <w:bookmarkStart w:id="13" w:name="_Toc453254858"/>
+      <w:bookmarkStart w:id="15" w:name="_Toc453847228"/>
       <w:r>
         <w:t>Sample 3</w:t>
       </w:r>
-      <w:bookmarkEnd w:id="13"/>
+      <w:bookmarkEnd w:id="15"/>
     </w:p>
     <w:p>
       <w:pPr>
@@ -8647,7 +8918,7 @@
                     </pic:cNvPicPr>
                   </pic:nvPicPr>
                   <pic:blipFill>
-                    <a:blip r:embed="rId27">
+                    <a:blip r:embed="rId28">
                       <a:extLst>
                         <a:ext uri="{28A0092B-C50C-407E-A947-70E740481C1C}">
                           <a14:useLocalDpi xmlns:a14="http://schemas.microsoft.com/office/drawing/2010/main" val="0"/>
@@ -8790,12 +9061,12 @@
         <w:pStyle w:val="Heading3"/>
         <w:ind w:left="720"/>
       </w:pPr>
-      <w:bookmarkStart w:id="14" w:name="_Toc453254859"/>
+      <w:bookmarkStart w:id="16" w:name="_Toc453847229"/>
       <w:r>
         <w:lastRenderedPageBreak/>
         <w:t>Sample 4</w:t>
       </w:r>
-      <w:bookmarkEnd w:id="14"/>
+      <w:bookmarkEnd w:id="16"/>
     </w:p>
     <w:p>
       <w:pPr>
@@ -8843,7 +9114,7 @@
                     </pic:cNvPicPr>
                   </pic:nvPicPr>
                   <pic:blipFill>
-                    <a:blip r:embed="rId28">
+                    <a:blip r:embed="rId29">
                       <a:extLst>
                         <a:ext uri="{28A0092B-C50C-407E-A947-70E740481C1C}">
                           <a14:useLocalDpi xmlns:a14="http://schemas.microsoft.com/office/drawing/2010/main" val="0"/>
@@ -8882,7 +9153,7 @@
       <w:pPr>
         <w:pStyle w:val="Heading1"/>
       </w:pPr>
-      <w:bookmarkStart w:id="15" w:name="_Toc453254860"/>
+      <w:bookmarkStart w:id="17" w:name="_Toc453847230"/>
       <w:r>
         <w:lastRenderedPageBreak/>
         <w:t>Describe Image</w:t>
@@ -8893,7 +9164,7 @@
       <w:r>
         <w:t>template and format</w:t>
       </w:r>
-      <w:bookmarkEnd w:id="15"/>
+      <w:bookmarkEnd w:id="17"/>
     </w:p>
     <w:p>
       <w:r>
@@ -8918,7 +9189,7 @@
                     </pic:cNvPicPr>
                   </pic:nvPicPr>
                   <pic:blipFill>
-                    <a:blip r:embed="rId29">
+                    <a:blip r:embed="rId30">
                       <a:extLst>
                         <a:ext uri="{28A0092B-C50C-407E-A947-70E740481C1C}">
                           <a14:useLocalDpi xmlns:a14="http://schemas.microsoft.com/office/drawing/2010/main" val="0"/>
@@ -9098,7 +9369,7 @@
       <w:r>
         <w:t>Here you describe the persons in the picture or you say what is happening just now. Use the </w:t>
       </w:r>
-      <w:hyperlink r:id="rId30" w:history="1">
+      <w:hyperlink r:id="rId31" w:history="1">
         <w:r>
           <w:t>Present Progressive</w:t>
         </w:r>
@@ -9212,7 +9483,7 @@
       <w:pPr>
         <w:pStyle w:val="Heading1"/>
       </w:pPr>
-      <w:bookmarkStart w:id="16" w:name="_Toc453254861"/>
+      <w:bookmarkStart w:id="18" w:name="_Toc453847231"/>
       <w:r>
         <w:lastRenderedPageBreak/>
         <w:t>Essay</w:t>
@@ -9223,7 +9494,7 @@
       <w:r>
         <w:t>template and format</w:t>
       </w:r>
-      <w:bookmarkEnd w:id="16"/>
+      <w:bookmarkEnd w:id="18"/>
     </w:p>
     <w:p/>
     <w:p>
@@ -9459,16 +9730,16 @@
       <w:r>
         <w:t xml:space="preserve">The discussion on --------------- is debatable one and each side has its logical arguments. </w:t>
       </w:r>
-      <w:commentRangeStart w:id="17"/>
+      <w:commentRangeStart w:id="19"/>
       <w:r>
         <w:t xml:space="preserve">I believe that computer technology has more negative results on the society then positive. </w:t>
       </w:r>
-      <w:commentRangeEnd w:id="17"/>
+      <w:commentRangeEnd w:id="19"/>
       <w:r>
         <w:rPr>
           <w:rStyle w:val="CommentReference"/>
         </w:rPr>
-        <w:commentReference w:id="17"/>
+        <w:commentReference w:id="19"/>
       </w:r>
     </w:p>
     <w:p>
@@ -9827,7 +10098,7 @@
           <w:bottom w:val="single" w:sz="12" w:space="1" w:color="auto"/>
         </w:pBdr>
       </w:pPr>
-      <w:hyperlink r:id="rId33" w:history="1">
+      <w:hyperlink r:id="rId34" w:history="1">
         <w:r>
           <w:rPr>
             <w:rStyle w:val="Hyperlink"/>
@@ -9852,12 +10123,12 @@
       <w:pPr>
         <w:pStyle w:val="Heading1"/>
       </w:pPr>
-      <w:bookmarkStart w:id="18" w:name="_Toc453254862"/>
+      <w:bookmarkStart w:id="20" w:name="_Toc453847232"/>
       <w:r>
         <w:lastRenderedPageBreak/>
         <w:t>Types of Essay</w:t>
       </w:r>
-      <w:bookmarkEnd w:id="18"/>
+      <w:bookmarkEnd w:id="20"/>
     </w:p>
     <w:p/>
     <w:p>
@@ -10442,7 +10713,7 @@
           <w:u w:val="none"/>
         </w:rPr>
       </w:pPr>
-      <w:hyperlink r:id="rId34" w:history="1">
+      <w:hyperlink r:id="rId35" w:history="1">
         <w:r>
           <w:rPr>
             <w:rStyle w:val="Hyperlink"/>
@@ -10480,7 +10751,7 @@
         </w:rPr>
         <w:t> </w:t>
       </w:r>
-      <w:hyperlink r:id="rId35" w:tgtFrame="_blank" w:history="1">
+      <w:hyperlink r:id="rId36" w:tgtFrame="_blank" w:history="1">
         <w:r>
           <w:rPr>
             <w:rStyle w:val="Hyperlink"/>
@@ -10524,7 +10795,7 @@
         </w:rPr>
         <w:t> </w:t>
       </w:r>
-      <w:hyperlink r:id="rId36" w:tgtFrame="_blank" w:history="1">
+      <w:hyperlink r:id="rId37" w:tgtFrame="_blank" w:history="1">
         <w:r>
           <w:rPr>
             <w:rStyle w:val="Hyperlink"/>
@@ -10568,7 +10839,7 @@
         </w:rPr>
         <w:t> </w:t>
       </w:r>
-      <w:hyperlink r:id="rId37" w:tgtFrame="_blank" w:history="1">
+      <w:hyperlink r:id="rId38" w:tgtFrame="_blank" w:history="1">
         <w:r>
           <w:rPr>
             <w:rStyle w:val="Hyperlink"/>
@@ -10868,12 +11139,12 @@
       <w:pPr>
         <w:pStyle w:val="Heading3"/>
       </w:pPr>
-      <w:bookmarkStart w:id="19" w:name="_Toc453254863"/>
+      <w:bookmarkStart w:id="21" w:name="_Toc453847233"/>
       <w:r>
         <w:lastRenderedPageBreak/>
         <w:t>Sample 1 Eassy-1</w:t>
       </w:r>
-      <w:bookmarkEnd w:id="19"/>
+      <w:bookmarkEnd w:id="21"/>
     </w:p>
     <w:p/>
     <w:p>
@@ -10929,7 +11200,7 @@
           <w:shd w:val="clear" w:color="auto" w:fill="FFFFFF"/>
         </w:rPr>
       </w:pPr>
-      <w:bookmarkStart w:id="20" w:name="_Toc453254864"/>
+      <w:bookmarkStart w:id="22" w:name="_Toc453847234"/>
       <w:r>
         <w:rPr>
           <w:shd w:val="clear" w:color="auto" w:fill="FFFFFF"/>
@@ -10937,7 +11208,7 @@
         <w:lastRenderedPageBreak/>
         <w:t>Re-tell lecture:</w:t>
       </w:r>
-      <w:bookmarkEnd w:id="20"/>
+      <w:bookmarkEnd w:id="22"/>
     </w:p>
     <w:p>
       <w:pPr>
@@ -11220,7 +11491,7 @@
           <w:szCs w:val="32"/>
         </w:rPr>
       </w:pPr>
-      <w:hyperlink r:id="rId38" w:history="1">
+      <w:hyperlink r:id="rId39" w:history="1">
         <w:r>
           <w:rPr>
             <w:rStyle w:val="Hyperlink"/>
@@ -11239,12 +11510,12 @@
       <w:pPr>
         <w:pStyle w:val="Heading1"/>
       </w:pPr>
-      <w:bookmarkStart w:id="21" w:name="_Toc453254865"/>
+      <w:bookmarkStart w:id="23" w:name="_Toc453847235"/>
       <w:r>
         <w:lastRenderedPageBreak/>
         <w:t>Reorder Para</w:t>
       </w:r>
-      <w:bookmarkEnd w:id="21"/>
+      <w:bookmarkEnd w:id="23"/>
     </w:p>
     <w:p/>
     <w:p>
@@ -11257,7 +11528,7 @@
           <w:shd w:val="clear" w:color="auto" w:fill="FFFFFF"/>
         </w:rPr>
       </w:pPr>
-      <w:hyperlink r:id="rId39" w:history="1">
+      <w:hyperlink r:id="rId40" w:history="1">
         <w:r>
           <w:rPr>
             <w:rStyle w:val="Hyperlink"/>
@@ -11281,7 +11552,7 @@
       </w:r>
     </w:p>
     <w:sectPr>
-      <w:footerReference w:type="default" r:id="rId40"/>
+      <w:footerReference w:type="default" r:id="rId41"/>
       <w:pgSz w:w="12240" w:h="15840"/>
       <w:pgMar w:top="1440" w:right="1440" w:bottom="1440" w:left="1440" w:header="720" w:footer="720" w:gutter="0"/>
       <w:pgNumType w:start="0"/>
@@ -11295,7 +11566,7 @@
 
 <file path=word/comments.xml><?xml version="1.0" encoding="utf-8"?>
 <w:comments xmlns:wpc="http://schemas.microsoft.com/office/word/2010/wordprocessingCanvas" xmlns:mc="http://schemas.openxmlformats.org/markup-compatibility/2006" xmlns:o="urn:schemas-microsoft-com:office:office" xmlns:r="http://schemas.openxmlformats.org/officeDocument/2006/relationships" xmlns:m="http://schemas.openxmlformats.org/officeDocument/2006/math" xmlns:v="urn:schemas-microsoft-com:vml" xmlns:wp14="http://schemas.microsoft.com/office/word/2010/wordprocessingDrawing" xmlns:wp="http://schemas.openxmlformats.org/drawingml/2006/wordprocessingDrawing" xmlns:w10="urn:schemas-microsoft-com:office:word" xmlns:w="http://schemas.openxmlformats.org/wordprocessingml/2006/main" xmlns:w14="http://schemas.microsoft.com/office/word/2010/wordml" xmlns:w15="http://schemas.microsoft.com/office/word/2012/wordml" xmlns:wpg="http://schemas.microsoft.com/office/word/2010/wordprocessingGroup" xmlns:wpi="http://schemas.microsoft.com/office/word/2010/wordprocessingInk" xmlns:wne="http://schemas.microsoft.com/office/word/2006/wordml" xmlns:wps="http://schemas.microsoft.com/office/word/2010/wordprocessingShape" mc:Ignorable="w14 w15 wp14">
-  <w:comment w:id="17" w:author="Pavan Pareta" w:date="2016-05-27T14:00:00Z" w:initials="PP">
+  <w:comment w:id="19" w:author="Pavan Pareta" w:date="2016-05-27T14:00:00Z" w:initials="PP">
     <w:p>
       <w:pPr>
         <w:pStyle w:val="CommentText"/>
@@ -14740,7 +15011,7 @@
 </file>
 
 <file path=customXml/itemProps2.xml><?xml version="1.0" encoding="utf-8"?>
-<ds:datastoreItem xmlns:ds="http://schemas.openxmlformats.org/officeDocument/2006/customXml" ds:itemID="{3215B2AA-B720-45D8-B137-7332F62C06E7}">
+<ds:datastoreItem xmlns:ds="http://schemas.openxmlformats.org/officeDocument/2006/customXml" ds:itemID="{8BFDE12F-A45F-4F0D-9651-618972CF2468}">
   <ds:schemaRefs>
     <ds:schemaRef ds:uri="http://schemas.openxmlformats.org/officeDocument/2006/bibliography"/>
   </ds:schemaRefs>

</xml_diff>